<commit_message>
atualização do link externo da aplicação no relatorio
</commit_message>
<xml_diff>
--- a/Relatório.docx
+++ b/Relatório.docx
@@ -1,14 +1,22 @@
 
 <file path=word/document.xml><?xml version="1.0" encoding="utf-8"?>
-<w:document xmlns:wpc="http://schemas.microsoft.com/office/word/2010/wordprocessingCanvas" xmlns:mc="http://schemas.openxmlformats.org/markup-compatibility/2006" xmlns:o="urn:schemas-microsoft-com:office:office" xmlns:r="http://schemas.openxmlformats.org/officeDocument/2006/relationships" xmlns:m="http://schemas.openxmlformats.org/officeDocument/2006/math" xmlns:v="urn:schemas-microsoft-com:vml" xmlns:wp14="http://schemas.microsoft.com/office/word/2010/wordprocessingDrawing" xmlns:wp="http://schemas.openxmlformats.org/drawingml/2006/wordprocessingDrawing" xmlns:w="http://schemas.openxmlformats.org/wordprocessingml/2006/main" xmlns:w14="http://schemas.microsoft.com/office/word/2010/wordml" xmlns:w10="urn:schemas-microsoft-com:office:word" xmlns:w15="http://schemas.microsoft.com/office/word/2012/wordml" xmlns:wpg="http://schemas.microsoft.com/office/word/2010/wordprocessingGroup" xmlns:wpi="http://schemas.microsoft.com/office/word/2010/wordprocessingInk" xmlns:wne="http://schemas.microsoft.com/office/word/2006/wordml" xmlns:wps="http://schemas.microsoft.com/office/word/2010/wordprocessingShape" xmlns:wpsCustomData="http://www.wps.cn/officeDocument/2013/wpsCustomData" mc:Ignorable="w14 w15 wp14">
+<w:document xmlns:ve="http://schemas.openxmlformats.org/markup-compatibility/2006" xmlns:o="urn:schemas-microsoft-com:office:office" xmlns:r="http://schemas.openxmlformats.org/officeDocument/2006/relationships" xmlns:m="http://schemas.openxmlformats.org/officeDocument/2006/math" xmlns:v="urn:schemas-microsoft-com:vml" xmlns:wp="http://schemas.openxmlformats.org/drawingml/2006/wordprocessingDrawing" xmlns:w10="urn:schemas-microsoft-com:office:word" xmlns:w="http://schemas.openxmlformats.org/wordprocessingml/2006/main" xmlns:wne="http://schemas.microsoft.com/office/word/2006/wordml">
   <w:body>
     <w:p>
       <w:pPr>
-        <w:pStyle w:val="2"/>
+        <w:pStyle w:val="Ttulo1"/>
         <w:jc w:val="center"/>
       </w:pPr>
       <w:r>
-        <w:t>Relatório da Construção de um chatbot baseado em IA para responder dúvidas sobre o vestibular da Unicamp 2024.</w:t>
+        <w:t xml:space="preserve">Relatório da Construção de um </w:t>
+      </w:r>
+      <w:proofErr w:type="spellStart"/>
+      <w:r>
+        <w:t>chatbot</w:t>
+      </w:r>
+      <w:proofErr w:type="spellEnd"/>
+      <w:r>
+        <w:t xml:space="preserve"> baseado em IA para responder dúvidas sobre o vestibular da Unicamp 2024.</w:t>
       </w:r>
     </w:p>
     <w:p>
@@ -17,7 +25,7 @@
     </w:p>
     <w:p>
       <w:pPr>
-        <w:pStyle w:val="3"/>
+        <w:pStyle w:val="Ttulo2"/>
       </w:pPr>
       <w:r>
         <w:t>Configuração:</w:t>
@@ -25,31 +33,68 @@
     </w:p>
     <w:p>
       <w:pPr>
-        <w:pStyle w:val="11"/>
+        <w:pStyle w:val="PargrafodaLista"/>
         <w:numPr>
           <w:ilvl w:val="0"/>
           <w:numId w:val="1"/>
         </w:numPr>
       </w:pPr>
       <w:r>
-        <w:t>Instalação Python versão 3.11 (opção path): https://www.python.org/downloads/windows/.</w:t>
-      </w:r>
-    </w:p>
-    <w:p>
-      <w:pPr>
-        <w:pStyle w:val="11"/>
+        <w:t xml:space="preserve">Instalação </w:t>
+      </w:r>
+      <w:proofErr w:type="spellStart"/>
+      <w:r>
+        <w:t>Python</w:t>
+      </w:r>
+      <w:proofErr w:type="spellEnd"/>
+      <w:r>
+        <w:t xml:space="preserve"> versão 3.11 (opção path): </w:t>
+      </w:r>
+      <w:proofErr w:type="gramStart"/>
+      <w:r>
+        <w:t>https</w:t>
+      </w:r>
+      <w:proofErr w:type="gramEnd"/>
+      <w:r>
+        <w:t>://www.python.org/downloads/windows/.</w:t>
+      </w:r>
+    </w:p>
+    <w:p>
+      <w:pPr>
+        <w:pStyle w:val="PargrafodaLista"/>
         <w:numPr>
           <w:ilvl w:val="0"/>
           <w:numId w:val="1"/>
         </w:numPr>
       </w:pPr>
       <w:r>
-        <w:t>Instalação da IDE pyCharm community, mas pode ser qualquer editor de texto.</w:t>
-      </w:r>
-    </w:p>
-    <w:p>
-      <w:pPr>
-        <w:pStyle w:val="11"/>
+        <w:t xml:space="preserve">Instalação da IDE </w:t>
+      </w:r>
+      <w:proofErr w:type="spellStart"/>
+      <w:proofErr w:type="gramStart"/>
+      <w:r>
+        <w:t>pyCharm</w:t>
+      </w:r>
+      <w:proofErr w:type="spellEnd"/>
+      <w:proofErr w:type="gramEnd"/>
+      <w:r>
+        <w:t xml:space="preserve"> </w:t>
+      </w:r>
+      <w:proofErr w:type="spellStart"/>
+      <w:r>
+        <w:t>community</w:t>
+      </w:r>
+      <w:proofErr w:type="spellEnd"/>
+      <w:r>
+        <w:t xml:space="preserve">, mas </w:t>
+      </w:r>
+      <w:r>
+        <w:t>pode ser qualquer editor de texto.</w:t>
+      </w:r>
+    </w:p>
+    <w:p>
+      <w:pPr>
+        <w:pStyle w:val="PargrafodaLista"/>
         <w:numPr>
           <w:ilvl w:val="0"/>
           <w:numId w:val="1"/>
@@ -61,55 +106,112 @@
     </w:p>
     <w:p>
       <w:pPr>
-        <w:pStyle w:val="11"/>
+        <w:pStyle w:val="PargrafodaLista"/>
         <w:numPr>
           <w:ilvl w:val="1"/>
           <w:numId w:val="1"/>
         </w:numPr>
       </w:pPr>
       <w:r>
-        <w:t>No terminal executar o comando: pip install virtualenv</w:t>
-      </w:r>
-    </w:p>
-    <w:p>
-      <w:pPr>
-        <w:pStyle w:val="11"/>
+        <w:t xml:space="preserve">No terminal executar o comando: </w:t>
+      </w:r>
+      <w:proofErr w:type="spellStart"/>
+      <w:r>
+        <w:t>pip</w:t>
+      </w:r>
+      <w:proofErr w:type="spellEnd"/>
+      <w:r>
+        <w:t xml:space="preserve"> </w:t>
+      </w:r>
+      <w:proofErr w:type="spellStart"/>
+      <w:r>
+        <w:t>install</w:t>
+      </w:r>
+      <w:proofErr w:type="spellEnd"/>
+      <w:r>
+        <w:t xml:space="preserve"> </w:t>
+      </w:r>
+      <w:proofErr w:type="spellStart"/>
+      <w:r>
+        <w:t>virtualenv</w:t>
+      </w:r>
+      <w:proofErr w:type="spellEnd"/>
+    </w:p>
+    <w:p>
+      <w:pPr>
+        <w:pStyle w:val="PargrafodaLista"/>
         <w:numPr>
           <w:ilvl w:val="1"/>
           <w:numId w:val="1"/>
         </w:numPr>
       </w:pPr>
       <w:r>
-        <w:t>Informe um nome para o ambiente virtual através do comando: virtualenv NomeDoAmbiente.</w:t>
-      </w:r>
-    </w:p>
-    <w:p>
-      <w:pPr>
-        <w:pStyle w:val="11"/>
+        <w:t xml:space="preserve">Informe um nome para o ambiente virtual através do comando: </w:t>
+      </w:r>
+      <w:proofErr w:type="spellStart"/>
+      <w:r>
+        <w:t>virtualenv</w:t>
+      </w:r>
+      <w:proofErr w:type="spellEnd"/>
+      <w:r>
+        <w:t xml:space="preserve"> </w:t>
+      </w:r>
+      <w:proofErr w:type="spellStart"/>
+      <w:proofErr w:type="gramStart"/>
+      <w:r>
+        <w:t>NomeDoAmbient</w:t>
+      </w:r>
+      <w:r>
+        <w:t>e</w:t>
+      </w:r>
+      <w:proofErr w:type="spellEnd"/>
+      <w:proofErr w:type="gramEnd"/>
+      <w:r>
+        <w:t>.</w:t>
+      </w:r>
+    </w:p>
+    <w:p>
+      <w:pPr>
+        <w:pStyle w:val="PargrafodaLista"/>
         <w:numPr>
           <w:ilvl w:val="1"/>
           <w:numId w:val="1"/>
         </w:numPr>
       </w:pPr>
       <w:r>
-        <w:t>Acesse o ambiente virtual pelo comando: cd NomeDoAmbiente.</w:t>
-      </w:r>
-    </w:p>
-    <w:p>
-      <w:pPr>
-        <w:pStyle w:val="11"/>
+        <w:t xml:space="preserve">Acesse o ambiente virtual pelo comando: cd </w:t>
+      </w:r>
+      <w:proofErr w:type="spellStart"/>
+      <w:proofErr w:type="gramStart"/>
+      <w:r>
+        <w:t>NomeDoAmbiente</w:t>
+      </w:r>
+      <w:proofErr w:type="spellEnd"/>
+      <w:proofErr w:type="gramEnd"/>
+      <w:r>
+        <w:t>.</w:t>
+      </w:r>
+    </w:p>
+    <w:p>
+      <w:pPr>
+        <w:pStyle w:val="PargrafodaLista"/>
         <w:numPr>
           <w:ilvl w:val="1"/>
           <w:numId w:val="1"/>
         </w:numPr>
       </w:pPr>
       <w:r>
-        <w:t>Comando para ativa o Ambiente Virtual: Scripts\activate</w:t>
-      </w:r>
-    </w:p>
-    <w:p>
-      <w:pPr>
-        <w:pStyle w:val="11"/>
+        <w:t>Comando para ativa o Ambiente Virtual: Scripts\</w:t>
+      </w:r>
+      <w:proofErr w:type="spellStart"/>
+      <w:r>
+        <w:t>activate</w:t>
+      </w:r>
+      <w:proofErr w:type="spellEnd"/>
+    </w:p>
+    <w:p>
+      <w:pPr>
+        <w:pStyle w:val="PargrafodaLista"/>
         <w:numPr>
           <w:ilvl w:val="0"/>
           <w:numId w:val="1"/>
@@ -121,63 +223,151 @@
     </w:p>
     <w:p>
       <w:pPr>
-        <w:pStyle w:val="11"/>
+        <w:pStyle w:val="PargrafodaLista"/>
         <w:numPr>
           <w:ilvl w:val="1"/>
           <w:numId w:val="1"/>
         </w:numPr>
       </w:pPr>
       <w:r>
-        <w:t>Pacote Streamlit: Serve para criar interface/aplicativos web</w:t>
-      </w:r>
-    </w:p>
-    <w:p>
-      <w:pPr>
-        <w:pStyle w:val="11"/>
+        <w:t xml:space="preserve">Pacote </w:t>
+      </w:r>
+      <w:proofErr w:type="spellStart"/>
+      <w:r>
+        <w:t>Streamlit</w:t>
+      </w:r>
+      <w:proofErr w:type="spellEnd"/>
+      <w:r>
+        <w:t>: Serve para criar interface/aplicativos web</w:t>
+      </w:r>
+    </w:p>
+    <w:p>
+      <w:pPr>
+        <w:pStyle w:val="PargrafodaLista"/>
         <w:numPr>
           <w:ilvl w:val="1"/>
           <w:numId w:val="1"/>
         </w:numPr>
       </w:pPr>
       <w:r>
-        <w:t>Pacote streamlit_chat: Para dar um efeito de chat no aplicativo</w:t>
-      </w:r>
-    </w:p>
-    <w:p>
-      <w:pPr>
-        <w:pStyle w:val="11"/>
+        <w:t xml:space="preserve">Pacote </w:t>
+      </w:r>
+      <w:proofErr w:type="spellStart"/>
+      <w:r>
+        <w:t>streamlit_chat</w:t>
+      </w:r>
+      <w:proofErr w:type="spellEnd"/>
+      <w:r>
+        <w:t>: Para dar u</w:t>
+      </w:r>
+      <w:r>
+        <w:t>m efeito de chat no aplicativo</w:t>
+      </w:r>
+    </w:p>
+    <w:p>
+      <w:pPr>
+        <w:pStyle w:val="PargrafodaLista"/>
         <w:numPr>
           <w:ilvl w:val="1"/>
           <w:numId w:val="1"/>
         </w:numPr>
       </w:pPr>
       <w:r>
-        <w:t>Pacote openAI: Pacote para configurar a chave da OpenaAI.</w:t>
-      </w:r>
-    </w:p>
-    <w:p>
-      <w:pPr>
-        <w:pStyle w:val="11"/>
+        <w:t xml:space="preserve">Pacote </w:t>
+      </w:r>
+      <w:proofErr w:type="spellStart"/>
+      <w:proofErr w:type="gramStart"/>
+      <w:r>
+        <w:t>openAI</w:t>
+      </w:r>
+      <w:proofErr w:type="spellEnd"/>
+      <w:proofErr w:type="gramEnd"/>
+      <w:r>
+        <w:t xml:space="preserve">: Pacote para configurar a chave da </w:t>
+      </w:r>
+      <w:proofErr w:type="spellStart"/>
+      <w:r>
+        <w:t>OpenaAI</w:t>
+      </w:r>
+      <w:proofErr w:type="spellEnd"/>
+      <w:r>
+        <w:t>.</w:t>
+      </w:r>
+    </w:p>
+    <w:p>
+      <w:pPr>
+        <w:pStyle w:val="PargrafodaLista"/>
         <w:numPr>
           <w:ilvl w:val="1"/>
           <w:numId w:val="1"/>
         </w:numPr>
       </w:pPr>
       <w:r>
-        <w:t>Pacote docx (comando da versão compatível: pip install python-docx==0.8.11): Server trabalhar com arquivos texto.</w:t>
+        <w:t xml:space="preserve">Pacote </w:t>
+      </w:r>
+      <w:proofErr w:type="spellStart"/>
+      <w:r>
+        <w:t>docx</w:t>
+      </w:r>
+      <w:proofErr w:type="spellEnd"/>
+      <w:r>
+        <w:t xml:space="preserve"> (comando da versão compatível: </w:t>
+      </w:r>
+      <w:proofErr w:type="spellStart"/>
+      <w:r>
+        <w:t>pip</w:t>
+      </w:r>
+      <w:proofErr w:type="spellEnd"/>
+      <w:r>
+        <w:t xml:space="preserve"> </w:t>
+      </w:r>
+      <w:proofErr w:type="spellStart"/>
+      <w:r>
+        <w:t>install</w:t>
+      </w:r>
+      <w:proofErr w:type="spellEnd"/>
+      <w:r>
+        <w:t xml:space="preserve"> </w:t>
+      </w:r>
+      <w:proofErr w:type="spellStart"/>
+      <w:r>
+        <w:t>python-docx</w:t>
+      </w:r>
+      <w:proofErr w:type="spellEnd"/>
+      <w:r>
+        <w:t>==0.8.11): Server trabalhar com arquivos texto.</w:t>
       </w:r>
     </w:p>
     <w:p/>
     <w:p>
       <w:pPr>
-        <w:pStyle w:val="11"/>
+        <w:pStyle w:val="PargrafodaLista"/>
         <w:numPr>
           <w:ilvl w:val="0"/>
           <w:numId w:val="1"/>
         </w:numPr>
       </w:pPr>
       <w:r>
-        <w:t xml:space="preserve">Quando cria um novo projeto no pycharm a instalação e configuração do ambiente virtual é criado </w:t>
+        <w:t xml:space="preserve">Quando cria um novo projeto no </w:t>
+      </w:r>
+      <w:proofErr w:type="spellStart"/>
+      <w:r>
+        <w:t>pycharm</w:t>
+      </w:r>
+      <w:proofErr w:type="spellEnd"/>
+      <w:r>
+        <w:t xml:space="preserve"> </w:t>
+      </w:r>
+      <w:proofErr w:type="gramStart"/>
+      <w:r>
+        <w:t>a</w:t>
+      </w:r>
+      <w:proofErr w:type="gramEnd"/>
+      <w:r>
+        <w:t xml:space="preserve"> instalação </w:t>
+      </w:r>
+      <w:r>
+        <w:t xml:space="preserve">e configuração do ambiente virtual é criado </w:t>
       </w:r>
       <w:r>
         <w:rPr>
@@ -186,17 +376,27 @@
         <w:t>automaticamente (sem necessidade dos passos acima)</w:t>
       </w:r>
       <w:r>
-        <w:t>, bastei apenas selecionar a pasta que desejei criar o projeto em Location e dar o nome do ambiente virtual. Conforme imagem abaixo:</w:t>
-      </w:r>
-    </w:p>
-    <w:p>
-      <w:pPr>
-        <w:pStyle w:val="11"/>
+        <w:t xml:space="preserve">, bastei apenas selecionar a pasta que desejei criar o projeto em </w:t>
+      </w:r>
+      <w:proofErr w:type="spellStart"/>
+      <w:r>
+        <w:t>Location</w:t>
+      </w:r>
+      <w:proofErr w:type="spellEnd"/>
+      <w:r>
+        <w:t xml:space="preserve"> e dar o nome do ambiente virtual. Conforme imagem abaixo:</w:t>
+      </w:r>
+    </w:p>
+    <w:p>
+      <w:pPr>
+        <w:pStyle w:val="PargrafodaLista"/>
       </w:pPr>
       <w:r>
         <w:rPr>
+          <w:noProof/>
           <w:lang w:eastAsia="pt-BR"/>
         </w:rPr>
+        <w:lastRenderedPageBreak/>
         <w:drawing>
           <wp:inline distT="0" distB="0" distL="0" distR="0">
             <wp:extent cx="5400040" cy="3838575"/>
@@ -246,30 +446,54 @@
     </w:p>
     <w:p>
       <w:pPr>
-        <w:pStyle w:val="11"/>
-      </w:pPr>
-    </w:p>
-    <w:p>
-      <w:pPr>
-        <w:pStyle w:val="11"/>
+        <w:pStyle w:val="PargrafodaLista"/>
+      </w:pPr>
+    </w:p>
+    <w:p>
+      <w:pPr>
+        <w:pStyle w:val="PargrafodaLista"/>
         <w:numPr>
           <w:ilvl w:val="0"/>
           <w:numId w:val="1"/>
         </w:numPr>
       </w:pPr>
       <w:r>
-        <w:t>É necessário colocar o arquivo dataset dentro da pasta do ambiente virtual, ou seja, no junto com arquivo .py.</w:t>
-      </w:r>
-    </w:p>
-    <w:p>
-      <w:pPr>
-        <w:pStyle w:val="11"/>
+        <w:t>É necessário colocar o arq</w:t>
+      </w:r>
+      <w:r>
+        <w:t xml:space="preserve">uivo </w:t>
+      </w:r>
+      <w:proofErr w:type="spellStart"/>
+      <w:r>
+        <w:t>dataset</w:t>
+      </w:r>
+      <w:proofErr w:type="spellEnd"/>
+      <w:r>
+        <w:t xml:space="preserve"> dentro da pasta do ambiente virtual, ou seja, no junto com </w:t>
+      </w:r>
+      <w:proofErr w:type="gramStart"/>
+      <w:r>
+        <w:t>arquivo .</w:t>
+      </w:r>
+      <w:proofErr w:type="spellStart"/>
+      <w:proofErr w:type="gramEnd"/>
+      <w:r>
+        <w:t>py</w:t>
+      </w:r>
+      <w:proofErr w:type="spellEnd"/>
+      <w:r>
+        <w:t>.</w:t>
+      </w:r>
+    </w:p>
+    <w:p>
+      <w:pPr>
+        <w:pStyle w:val="PargrafodaLista"/>
         <w:ind w:left="1440"/>
       </w:pPr>
     </w:p>
     <w:p>
       <w:pPr>
-        <w:pStyle w:val="3"/>
+        <w:pStyle w:val="Ttulo2"/>
       </w:pPr>
       <w:r>
         <w:t>Demonstração:</w:t>
@@ -277,31 +501,79 @@
     </w:p>
     <w:p>
       <w:pPr>
-        <w:pStyle w:val="11"/>
+        <w:pStyle w:val="PargrafodaLista"/>
         <w:numPr>
           <w:ilvl w:val="0"/>
           <w:numId w:val="1"/>
         </w:numPr>
       </w:pPr>
       <w:r>
-        <w:t>Comando para executar o aplicativo: streamlit run nomedoarquivo.py</w:t>
-      </w:r>
-    </w:p>
-    <w:p>
-      <w:pPr>
-        <w:pStyle w:val="11"/>
+        <w:t xml:space="preserve">Comando para executar o aplicativo: </w:t>
+      </w:r>
+      <w:proofErr w:type="spellStart"/>
+      <w:r>
+        <w:t>streamlit</w:t>
+      </w:r>
+      <w:proofErr w:type="spellEnd"/>
+      <w:r>
+        <w:t xml:space="preserve"> </w:t>
+      </w:r>
+      <w:proofErr w:type="spellStart"/>
+      <w:r>
+        <w:t>run</w:t>
+      </w:r>
+      <w:proofErr w:type="spellEnd"/>
+      <w:r>
+        <w:t xml:space="preserve"> </w:t>
+      </w:r>
+      <w:proofErr w:type="spellStart"/>
+      <w:proofErr w:type="gramStart"/>
+      <w:r>
+        <w:t>nomedoarquivo</w:t>
+      </w:r>
+      <w:proofErr w:type="spellEnd"/>
+      <w:r>
+        <w:t>.</w:t>
+      </w:r>
+      <w:proofErr w:type="spellStart"/>
+      <w:proofErr w:type="gramEnd"/>
+      <w:r>
+        <w:t>py</w:t>
+      </w:r>
+      <w:proofErr w:type="spellEnd"/>
+    </w:p>
+    <w:p>
+      <w:pPr>
+        <w:pStyle w:val="PargrafodaLista"/>
         <w:numPr>
           <w:ilvl w:val="1"/>
           <w:numId w:val="1"/>
         </w:numPr>
       </w:pPr>
       <w:r>
-        <w:t xml:space="preserve">Obs.: Antes de rodar verifique se estar no diretório que se encontra no arquivo .py </w:t>
+        <w:t xml:space="preserve">Obs.: Antes de rodar verifique se </w:t>
+      </w:r>
+      <w:proofErr w:type="gramStart"/>
+      <w:r>
+        <w:t>estar</w:t>
+      </w:r>
+      <w:proofErr w:type="gramEnd"/>
+      <w:r>
+        <w:t xml:space="preserve"> no diretório que se encontra no arquivo .</w:t>
+      </w:r>
+      <w:proofErr w:type="spellStart"/>
+      <w:r>
+        <w:t>py</w:t>
+      </w:r>
+      <w:proofErr w:type="spellEnd"/>
+      <w:r>
+        <w:t xml:space="preserve"> </w:t>
       </w:r>
     </w:p>
     <w:p>
       <w:r>
         <w:rPr>
+          <w:noProof/>
           <w:lang w:eastAsia="pt-BR"/>
         </w:rPr>
         <w:drawing>
@@ -354,8 +626,10 @@
     <w:p>
       <w:r>
         <w:rPr>
+          <w:noProof/>
           <w:lang w:eastAsia="pt-BR"/>
         </w:rPr>
+        <w:lastRenderedPageBreak/>
         <w:drawing>
           <wp:inline distT="0" distB="0" distL="0" distR="0">
             <wp:extent cx="5400040" cy="3037205"/>
@@ -405,7 +679,7 @@
     </w:p>
     <w:p>
       <w:pPr>
-        <w:pStyle w:val="11"/>
+        <w:pStyle w:val="PargrafodaLista"/>
         <w:numPr>
           <w:ilvl w:val="0"/>
           <w:numId w:val="2"/>
@@ -436,6 +710,7 @@
     <w:p>
       <w:r>
         <w:rPr>
+          <w:noProof/>
           <w:lang w:eastAsia="pt-BR"/>
         </w:rPr>
         <w:drawing>
@@ -487,31 +762,68 @@
     </w:p>
     <w:p>
       <w:pPr>
-        <w:pStyle w:val="11"/>
+        <w:pStyle w:val="PargrafodaLista"/>
         <w:numPr>
           <w:ilvl w:val="0"/>
           <w:numId w:val="2"/>
         </w:numPr>
       </w:pPr>
       <w:r>
-        <w:t>As imagens abaixo são uma sequencia de perguntas feitas que existe dentro conteúdo do arquivo (dataset.txt). Obs.: Para garantir que o chat da OpenAI responda apenas a perguntas com base no conteúdo do arquivo específico, foi necessário treinar o modelo com esse conteúdo específico e fornecer instruções claras para que ele não respondesse perguntas fora desse escopo.</w:t>
-      </w:r>
-    </w:p>
-    <w:p>
-      <w:pPr>
-        <w:pStyle w:val="11"/>
+        <w:t xml:space="preserve">As imagens abaixo são uma sequencia de perguntas feitas que </w:t>
+      </w:r>
+      <w:proofErr w:type="gramStart"/>
+      <w:r>
+        <w:t>existe</w:t>
+      </w:r>
+      <w:proofErr w:type="gramEnd"/>
+      <w:r>
+        <w:t xml:space="preserve"> dentro conteúdo do arquiv</w:t>
+      </w:r>
+      <w:r>
+        <w:t xml:space="preserve">o (dataset.txt). Obs.: Para garantir que o chat da </w:t>
+      </w:r>
+      <w:proofErr w:type="spellStart"/>
+      <w:proofErr w:type="gramStart"/>
+      <w:r>
+        <w:t>OpenAI</w:t>
+      </w:r>
+      <w:proofErr w:type="spellEnd"/>
+      <w:proofErr w:type="gramEnd"/>
+      <w:r>
+        <w:t xml:space="preserve"> responda apenas a perguntas com base no conteúdo do arquivo específico, foi necessário treinar o modelo com esse conteúdo específico e fornecer instruções claras para que ele não respondesse pergunt</w:t>
+      </w:r>
+      <w:r>
+        <w:t>as fora desse escopo.</w:t>
+      </w:r>
+    </w:p>
+    <w:p>
+      <w:pPr>
+        <w:pStyle w:val="PargrafodaLista"/>
         <w:numPr>
           <w:ilvl w:val="0"/>
           <w:numId w:val="2"/>
         </w:numPr>
       </w:pPr>
-      <w:r>
-        <w:t>Desta forma construir um modelo de dataset de avaliação que foi usado para verificar o conteúdo do arquivo. Criei um arquivo de texto (dataset.txt) que contenha pares de pergunta e resposta no seguinte formato:</w:t>
-      </w:r>
-    </w:p>
-    <w:p>
-      <w:pPr>
-        <w:pStyle w:val="11"/>
+      <w:proofErr w:type="gramStart"/>
+      <w:r>
+        <w:t>Desta forma construir</w:t>
+      </w:r>
+      <w:proofErr w:type="gramEnd"/>
+      <w:r>
+        <w:t xml:space="preserve"> um modelo de </w:t>
+      </w:r>
+      <w:proofErr w:type="spellStart"/>
+      <w:r>
+        <w:t>dataset</w:t>
+      </w:r>
+      <w:proofErr w:type="spellEnd"/>
+      <w:r>
+        <w:t xml:space="preserve"> de avaliação que foi usado para verificar o conteúdo do arquivo. Criei um arquivo de texto (dataset.txt) que contenha pares de pergunta e resposta no seguinte formato:</w:t>
+      </w:r>
+    </w:p>
+    <w:p>
+      <w:pPr>
+        <w:pStyle w:val="PargrafodaLista"/>
         <w:numPr>
           <w:ilvl w:val="1"/>
           <w:numId w:val="2"/>
@@ -523,19 +835,24 @@
     </w:p>
     <w:p>
       <w:pPr>
-        <w:pStyle w:val="11"/>
+        <w:pStyle w:val="PargrafodaLista"/>
         <w:numPr>
           <w:ilvl w:val="1"/>
           <w:numId w:val="2"/>
         </w:numPr>
       </w:pPr>
       <w:r>
-        <w:t>R: resposta.</w:t>
+        <w:lastRenderedPageBreak/>
+        <w:t>R: respost</w:t>
+      </w:r>
+      <w:r>
+        <w:t>a.</w:t>
       </w:r>
     </w:p>
     <w:p>
       <w:r>
         <w:rPr>
+          <w:noProof/>
           <w:lang w:eastAsia="pt-BR"/>
         </w:rPr>
         <w:drawing>
@@ -588,6 +905,7 @@
     <w:p>
       <w:r>
         <w:rPr>
+          <w:noProof/>
           <w:lang w:eastAsia="pt-BR"/>
         </w:rPr>
         <w:drawing>
@@ -640,8 +958,10 @@
     <w:p>
       <w:r>
         <w:rPr>
+          <w:noProof/>
           <w:lang w:eastAsia="pt-BR"/>
         </w:rPr>
+        <w:lastRenderedPageBreak/>
         <w:drawing>
           <wp:inline distT="0" distB="0" distL="0" distR="0">
             <wp:extent cx="5400040" cy="3041015"/>
@@ -692,6 +1012,7 @@
     <w:p>
       <w:r>
         <w:rPr>
+          <w:noProof/>
           <w:lang w:eastAsia="pt-BR"/>
         </w:rPr>
         <w:drawing>
@@ -744,37 +1065,73 @@
     <w:p/>
     <w:p>
       <w:pPr>
-        <w:pStyle w:val="3"/>
-      </w:pPr>
-      <w:r>
-        <w:t>Deploy – Streamlit (Python com AWS:</w:t>
-      </w:r>
-    </w:p>
-    <w:p>
-      <w:pPr>
-        <w:pStyle w:val="11"/>
+        <w:pStyle w:val="Ttulo2"/>
+      </w:pPr>
+      <w:proofErr w:type="spellStart"/>
+      <w:r>
+        <w:t>Deploy</w:t>
+      </w:r>
+      <w:proofErr w:type="spellEnd"/>
+      <w:r>
+        <w:t xml:space="preserve"> – </w:t>
+      </w:r>
+      <w:proofErr w:type="spellStart"/>
+      <w:r>
+        <w:t>Streamlit</w:t>
+      </w:r>
+      <w:proofErr w:type="spellEnd"/>
+      <w:r>
+        <w:t xml:space="preserve"> </w:t>
+      </w:r>
+      <w:proofErr w:type="gramStart"/>
+      <w:r>
+        <w:t>(</w:t>
+      </w:r>
+      <w:proofErr w:type="spellStart"/>
+      <w:r>
+        <w:t>Python</w:t>
+      </w:r>
+      <w:proofErr w:type="spellEnd"/>
+      <w:r>
+        <w:t xml:space="preserve"> com AWS:</w:t>
+      </w:r>
+    </w:p>
+    <w:p>
+      <w:pPr>
+        <w:pStyle w:val="PargrafodaLista"/>
         <w:numPr>
           <w:ilvl w:val="0"/>
           <w:numId w:val="3"/>
         </w:numPr>
       </w:pPr>
+      <w:proofErr w:type="gramEnd"/>
       <w:r>
         <w:t>Criado uma conta na AWS.</w:t>
       </w:r>
     </w:p>
     <w:p>
       <w:pPr>
-        <w:pStyle w:val="11"/>
+        <w:pStyle w:val="PargrafodaLista"/>
         <w:numPr>
           <w:ilvl w:val="0"/>
           <w:numId w:val="3"/>
         </w:numPr>
       </w:pPr>
       <w:r>
-        <w:t>Foi criado uma instancia do Windows Server pelo serviço ECS2, conforme imagem abaixo:</w:t>
+        <w:lastRenderedPageBreak/>
+        <w:t xml:space="preserve">Foi </w:t>
+      </w:r>
+      <w:proofErr w:type="gramStart"/>
+      <w:r>
+        <w:t>criado uma</w:t>
+      </w:r>
+      <w:proofErr w:type="gramEnd"/>
+      <w:r>
+        <w:t xml:space="preserve"> instancia do Windows Server pelo serviço ECS2, conforme imagem abaixo:</w:t>
       </w:r>
       <w:r>
         <w:rPr>
+          <w:noProof/>
           <w:lang w:eastAsia="pt-BR"/>
         </w:rPr>
         <w:drawing>
@@ -826,34 +1183,117 @@
     </w:p>
     <w:p>
       <w:pPr>
-        <w:pStyle w:val="11"/>
+        <w:pStyle w:val="PargrafodaLista"/>
         <w:numPr>
           <w:ilvl w:val="0"/>
           <w:numId w:val="3"/>
         </w:numPr>
       </w:pPr>
-      <w:r>
-        <w:t>Após instalado o python versão 3.11.</w:t>
-      </w:r>
-    </w:p>
-    <w:p>
-      <w:pPr>
-        <w:pStyle w:val="11"/>
+      <w:proofErr w:type="gramStart"/>
+      <w:r>
+        <w:t>Após</w:t>
+      </w:r>
+      <w:proofErr w:type="gramEnd"/>
+      <w:r>
+        <w:t xml:space="preserve"> instalado o </w:t>
+      </w:r>
+      <w:proofErr w:type="spellStart"/>
+      <w:r>
+        <w:t>python</w:t>
+      </w:r>
+      <w:proofErr w:type="spellEnd"/>
+      <w:r>
+        <w:t xml:space="preserve"> versão 3.11.</w:t>
+      </w:r>
+    </w:p>
+    <w:p>
+      <w:pPr>
+        <w:pStyle w:val="PargrafodaLista"/>
         <w:numPr>
           <w:ilvl w:val="0"/>
           <w:numId w:val="3"/>
         </w:numPr>
       </w:pPr>
       <w:r>
-        <w:t xml:space="preserve">No terminal foi necessário instalar os pacotes cidados a cima e executar o comando no “streamlit run botPersonalizado.py --server.headless true” no diretório que se encontra o arquivo da aplicação no servidor. </w:t>
-      </w:r>
-    </w:p>
-    <w:p>
-      <w:pPr>
-        <w:pStyle w:val="11"/>
+        <w:t xml:space="preserve">No terminal foi necessário instalar os pacotes </w:t>
+      </w:r>
+      <w:proofErr w:type="spellStart"/>
+      <w:r>
+        <w:t>cidados</w:t>
+      </w:r>
+      <w:proofErr w:type="spellEnd"/>
+      <w:r>
+        <w:t xml:space="preserve"> a ci</w:t>
+      </w:r>
+      <w:r>
+        <w:t>ma e executar o comando no “</w:t>
+      </w:r>
+      <w:proofErr w:type="spellStart"/>
+      <w:r>
+        <w:t>streamlit</w:t>
+      </w:r>
+      <w:proofErr w:type="spellEnd"/>
+      <w:r>
+        <w:t xml:space="preserve"> </w:t>
+      </w:r>
+      <w:proofErr w:type="spellStart"/>
+      <w:r>
+        <w:t>run</w:t>
+      </w:r>
+      <w:proofErr w:type="spellEnd"/>
+      <w:r>
+        <w:t xml:space="preserve"> </w:t>
+      </w:r>
+      <w:proofErr w:type="spellStart"/>
+      <w:proofErr w:type="gramStart"/>
+      <w:r>
+        <w:t>botPersonalizado</w:t>
+      </w:r>
+      <w:proofErr w:type="spellEnd"/>
+      <w:proofErr w:type="gramEnd"/>
+      <w:r>
+        <w:t>.</w:t>
+      </w:r>
+      <w:proofErr w:type="spellStart"/>
+      <w:r>
+        <w:t>py</w:t>
+      </w:r>
+      <w:proofErr w:type="spellEnd"/>
+      <w:r>
+        <w:t xml:space="preserve"> --</w:t>
+      </w:r>
+      <w:proofErr w:type="spellStart"/>
+      <w:r>
+        <w:t>server</w:t>
+      </w:r>
+      <w:proofErr w:type="spellEnd"/>
+      <w:r>
+        <w:t>.</w:t>
+      </w:r>
+      <w:proofErr w:type="spellStart"/>
+      <w:r>
+        <w:t>headless</w:t>
+      </w:r>
+      <w:proofErr w:type="spellEnd"/>
+      <w:r>
+        <w:t xml:space="preserve"> </w:t>
+      </w:r>
+      <w:proofErr w:type="spellStart"/>
+      <w:r>
+        <w:t>true</w:t>
+      </w:r>
+      <w:proofErr w:type="spellEnd"/>
+      <w:r>
+        <w:t xml:space="preserve">” no diretório que se encontra o arquivo da aplicação no servidor. </w:t>
+      </w:r>
+    </w:p>
+    <w:p>
+      <w:pPr>
+        <w:pStyle w:val="PargrafodaLista"/>
       </w:pPr>
       <w:r>
         <w:rPr>
+          <w:noProof/>
           <w:lang w:eastAsia="pt-BR"/>
         </w:rPr>
         <w:drawing>
@@ -905,19 +1345,30 @@
     </w:p>
     <w:p>
       <w:pPr>
-        <w:pStyle w:val="11"/>
+        <w:pStyle w:val="PargrafodaLista"/>
         <w:numPr>
           <w:ilvl w:val="0"/>
           <w:numId w:val="4"/>
         </w:numPr>
       </w:pPr>
       <w:r>
-        <w:t>Por fim foi configurado o VPC e suas portas nas regras de entrada do aws e no firewall do servidor remoto.</w:t>
-      </w:r>
-    </w:p>
-    <w:p>
-      <w:pPr>
-        <w:pStyle w:val="11"/>
+        <w:t xml:space="preserve">Por fim foi configurado o VPC e suas portas nas regras de entrada do </w:t>
+      </w:r>
+      <w:proofErr w:type="spellStart"/>
+      <w:r>
+        <w:t>aws</w:t>
+      </w:r>
+      <w:proofErr w:type="spellEnd"/>
+      <w:r>
+        <w:t xml:space="preserve"> e no firewall do servidor rem</w:t>
+      </w:r>
+      <w:r>
+        <w:t>oto.</w:t>
+      </w:r>
+    </w:p>
+    <w:p>
+      <w:pPr>
+        <w:pStyle w:val="PargrafodaLista"/>
         <w:numPr>
           <w:ilvl w:val="0"/>
           <w:numId w:val="4"/>
@@ -937,24 +1388,23 @@
       </w:r>
       <w:r>
         <w:rPr>
-          <w:rStyle w:val="6"/>
+          <w:rStyle w:val="Hyperlink"/>
         </w:rPr>
         <w:t>http://3.16.207.243:8501/</w:t>
       </w:r>
     </w:p>
     <w:p>
       <w:pPr>
-        <w:pStyle w:val="11"/>
-        <w:numPr>
-          <w:numId w:val="0"/>
-        </w:numPr>
-        <w:ind w:left="360" w:leftChars="0"/>
+        <w:pStyle w:val="PargrafodaLista"/>
+        <w:ind w:left="360"/>
       </w:pPr>
       <w:r>
         <w:rPr>
-          <w:rStyle w:val="6"/>
+          <w:rStyle w:val="Hyperlink"/>
+          <w:noProof/>
           <w:lang w:eastAsia="pt-BR"/>
         </w:rPr>
+        <w:lastRenderedPageBreak/>
         <w:drawing>
           <wp:inline distT="0" distB="0" distL="0" distR="0">
             <wp:extent cx="5400040" cy="3054985"/>
@@ -1003,7 +1453,7 @@
       </w:r>
       <w:r>
         <w:rPr>
-          <w:rStyle w:val="6"/>
+          <w:rStyle w:val="Hyperlink"/>
           <w:lang w:eastAsia="pt-BR"/>
         </w:rPr>
         <w:fldChar w:fldCharType="end"/>
@@ -1011,35 +1461,37 @@
     </w:p>
     <w:p>
       <w:pPr>
-        <w:pStyle w:val="3"/>
+        <w:pStyle w:val="Ttulo2"/>
+      </w:pPr>
+      <w:proofErr w:type="spellStart"/>
+      <w:r>
+        <w:t>Deploy</w:t>
+      </w:r>
+      <w:proofErr w:type="spellEnd"/>
+      <w:r>
+        <w:t xml:space="preserve"> no </w:t>
+      </w:r>
+      <w:proofErr w:type="spellStart"/>
+      <w:r>
+        <w:t>Streamlit</w:t>
+      </w:r>
+      <w:proofErr w:type="spellEnd"/>
+      <w:r>
+        <w:t>:</w:t>
+      </w:r>
+    </w:p>
+    <w:p/>
+    <w:p>
+      <w:r>
         <w:rPr>
-          <w:rFonts w:hint="default"/>
-          <w:lang w:val="pt-BR"/>
+          <w:noProof/>
+          <w:lang w:eastAsia="pt-BR"/>
         </w:rPr>
-      </w:pPr>
-      <w:r>
-        <w:rPr>
-          <w:rFonts w:hint="default"/>
-          <w:lang w:val="pt-BR"/>
-        </w:rPr>
-        <w:t>Deploy no Streamlit:</w:t>
-      </w:r>
-    </w:p>
-    <w:p>
-      <w:pPr>
-        <w:rPr>
-          <w:rFonts w:hint="default"/>
-          <w:lang w:val="pt-BR"/>
-        </w:rPr>
-      </w:pPr>
-    </w:p>
-    <w:p>
-      <w:r>
         <w:drawing>
-          <wp:inline distT="0" distB="0" distL="114300" distR="114300">
-            <wp:extent cx="5399405" cy="3035935"/>
-            <wp:effectExtent l="0" t="0" r="10795" b="12065"/>
-            <wp:docPr id="3" name="Imagem 1"/>
+          <wp:inline distT="0" distB="0" distL="0" distR="0">
+            <wp:extent cx="5400040" cy="3039000"/>
+            <wp:effectExtent l="19050" t="0" r="0" b="0"/>
+            <wp:docPr id="9" name="Imagem 4"/>
             <wp:cNvGraphicFramePr>
               <a:graphicFrameLocks xmlns:a="http://schemas.openxmlformats.org/drawingml/2006/main" noChangeAspect="1"/>
             </wp:cNvGraphicFramePr>
@@ -1047,28 +1499,32 @@
               <a:graphicData uri="http://schemas.openxmlformats.org/drawingml/2006/picture">
                 <pic:pic xmlns:pic="http://schemas.openxmlformats.org/drawingml/2006/picture">
                   <pic:nvPicPr>
-                    <pic:cNvPr id="3" name="Imagem 1"/>
+                    <pic:cNvPr id="0" name="Picture 4"/>
                     <pic:cNvPicPr>
-                      <a:picLocks noChangeAspect="1"/>
+                      <a:picLocks noChangeAspect="1" noChangeArrowheads="1"/>
                     </pic:cNvPicPr>
                   </pic:nvPicPr>
                   <pic:blipFill>
-                    <a:blip r:embed="rId18"/>
+                    <a:blip r:embed="rId18" cstate="print"/>
+                    <a:srcRect/>
                     <a:stretch>
                       <a:fillRect/>
                     </a:stretch>
                   </pic:blipFill>
-                  <pic:spPr>
+                  <pic:spPr bwMode="auto">
                     <a:xfrm>
                       <a:off x="0" y="0"/>
-                      <a:ext cx="5399405" cy="3035935"/>
+                      <a:ext cx="5400040" cy="3039000"/>
                     </a:xfrm>
                     <a:prstGeom prst="rect">
                       <a:avLst/>
                     </a:prstGeom>
                     <a:noFill/>
-                    <a:ln>
+                    <a:ln w="9525">
                       <a:noFill/>
+                      <a:miter lim="800000"/>
+                      <a:headEnd/>
+                      <a:tailEnd/>
                     </a:ln>
                   </pic:spPr>
                 </pic:pic>
@@ -1080,11 +1536,16 @@
     </w:p>
     <w:p>
       <w:r>
+        <w:rPr>
+          <w:noProof/>
+          <w:lang w:eastAsia="pt-BR"/>
+        </w:rPr>
+        <w:lastRenderedPageBreak/>
         <w:drawing>
-          <wp:inline distT="0" distB="0" distL="114300" distR="114300">
-            <wp:extent cx="5399405" cy="3035935"/>
-            <wp:effectExtent l="0" t="0" r="10795" b="12065"/>
-            <wp:docPr id="5" name="Imagem 2"/>
+          <wp:inline distT="0" distB="0" distL="0" distR="0">
+            <wp:extent cx="5400040" cy="3106281"/>
+            <wp:effectExtent l="19050" t="0" r="0" b="0"/>
+            <wp:docPr id="8" name="Imagem 1"/>
             <wp:cNvGraphicFramePr>
               <a:graphicFrameLocks xmlns:a="http://schemas.openxmlformats.org/drawingml/2006/main" noChangeAspect="1"/>
             </wp:cNvGraphicFramePr>
@@ -1092,28 +1553,32 @@
               <a:graphicData uri="http://schemas.openxmlformats.org/drawingml/2006/picture">
                 <pic:pic xmlns:pic="http://schemas.openxmlformats.org/drawingml/2006/picture">
                   <pic:nvPicPr>
-                    <pic:cNvPr id="5" name="Imagem 2"/>
+                    <pic:cNvPr id="0" name="Picture 1"/>
                     <pic:cNvPicPr>
-                      <a:picLocks noChangeAspect="1"/>
+                      <a:picLocks noChangeAspect="1" noChangeArrowheads="1"/>
                     </pic:cNvPicPr>
                   </pic:nvPicPr>
                   <pic:blipFill>
-                    <a:blip r:embed="rId19"/>
+                    <a:blip r:embed="rId19" cstate="print"/>
+                    <a:srcRect/>
                     <a:stretch>
                       <a:fillRect/>
                     </a:stretch>
                   </pic:blipFill>
-                  <pic:spPr>
+                  <pic:spPr bwMode="auto">
                     <a:xfrm>
                       <a:off x="0" y="0"/>
-                      <a:ext cx="5399405" cy="3035935"/>
+                      <a:ext cx="5400040" cy="3106281"/>
                     </a:xfrm>
                     <a:prstGeom prst="rect">
                       <a:avLst/>
                     </a:prstGeom>
                     <a:noFill/>
-                    <a:ln>
+                    <a:ln w="9525">
                       <a:noFill/>
+                      <a:miter lim="800000"/>
+                      <a:headEnd/>
+                      <a:tailEnd/>
                     </a:ln>
                   </pic:spPr>
                 </pic:pic>
@@ -1126,29 +1591,48 @@
     <w:p>
       <w:pPr>
         <w:rPr>
-          <w:rFonts w:hint="default"/>
-          <w:lang w:val="pt-BR"/>
+          <w:u w:val="single"/>
         </w:rPr>
       </w:pPr>
       <w:r>
         <w:rPr>
-          <w:rFonts w:hint="default"/>
-          <w:lang w:val="pt-BR"/>
+          <w:color w:val="FF0000"/>
         </w:rPr>
-        <w:t xml:space="preserve">Link externo: </w:t>
+        <w:t>Link externo</w:t>
       </w:r>
       <w:r>
         <w:rPr>
-          <w:rFonts w:hint="default"/>
+          <w:color w:val="FF0000"/>
+        </w:rPr>
+        <w:t xml:space="preserve"> da aplicação rodando</w:t>
+      </w:r>
+      <w:r>
+        <w:rPr>
+          <w:color w:val="FF0000"/>
+        </w:rPr>
+        <w:t>:</w:t>
+      </w:r>
+      <w:r>
+        <w:t xml:space="preserve"> </w:t>
+      </w:r>
+      <w:proofErr w:type="gramStart"/>
+      <w:r>
+        <w:rPr>
           <w:u w:val="single"/>
-          <w:lang w:val="pt-BR"/>
         </w:rPr>
-        <w:t>https://opulent-succotash-rw7w56pvg5q26gg-8503.app.github.dev/</w:t>
-      </w:r>
-    </w:p>
-    <w:p>
-      <w:pPr>
-        <w:pStyle w:val="3"/>
+        <w:t>https</w:t>
+      </w:r>
+      <w:proofErr w:type="gramEnd"/>
+      <w:r>
+        <w:rPr>
+          <w:u w:val="single"/>
+        </w:rPr>
+        <w:t>://app-azgdu9jxknwqjdponu6jn5.streamlit.app/</w:t>
+      </w:r>
+    </w:p>
+    <w:p>
+      <w:pPr>
+        <w:pStyle w:val="Ttulo2"/>
       </w:pPr>
       <w:r>
         <w:t>Fontes:</w:t>
@@ -1156,125 +1640,76 @@
     </w:p>
     <w:p>
       <w:pPr>
-        <w:pStyle w:val="11"/>
+        <w:pStyle w:val="PargrafodaLista"/>
         <w:numPr>
           <w:ilvl w:val="0"/>
           <w:numId w:val="5"/>
         </w:numPr>
       </w:pPr>
-      <w:r>
-        <w:fldChar w:fldCharType="begin"/>
-      </w:r>
-      <w:r>
-        <w:instrText xml:space="preserve"> HYPERLINK "https://www.udemy.com/course/chatgpt-35turbo-domine-a-novidade-da-openai-de-01032023/learn/lecture/36685022?start=15" \l "content" </w:instrText>
-      </w:r>
-      <w:r>
-        <w:fldChar w:fldCharType="separate"/>
-      </w:r>
-      <w:r>
-        <w:rPr>
-          <w:rStyle w:val="6"/>
-        </w:rPr>
-        <w:t>https://www.udemy.com/course/chatgpt-35turbo-domine-a-novidade-da-openai-de-01032023/learn/lecture/36685022?start=15#content</w:t>
-      </w:r>
-      <w:r>
-        <w:rPr>
-          <w:rStyle w:val="6"/>
-        </w:rPr>
-        <w:fldChar w:fldCharType="end"/>
-      </w:r>
-    </w:p>
-    <w:p>
-      <w:pPr>
-        <w:pStyle w:val="11"/>
+      <w:hyperlink r:id="rId20" w:anchor="content" w:history="1">
+        <w:r>
+          <w:rPr>
+            <w:rStyle w:val="Hyperlink"/>
+          </w:rPr>
+          <w:t>https://www.udemy.com/course/chatgpt-35turbo-domine-a-novidade-da-openai-de-01032023/learn/lecture/36685022?start=15#content</w:t>
+        </w:r>
+      </w:hyperlink>
+    </w:p>
+    <w:p>
+      <w:pPr>
+        <w:pStyle w:val="PargrafodaLista"/>
         <w:numPr>
           <w:ilvl w:val="0"/>
           <w:numId w:val="5"/>
         </w:numPr>
       </w:pPr>
-      <w:r>
-        <w:fldChar w:fldCharType="begin"/>
-      </w:r>
-      <w:r>
-        <w:instrText xml:space="preserve"> HYPERLINK "https://www.youtube.com/watch?v=2vb22jMwiiw" </w:instrText>
-      </w:r>
-      <w:r>
-        <w:fldChar w:fldCharType="separate"/>
-      </w:r>
-      <w:r>
-        <w:rPr>
-          <w:rStyle w:val="6"/>
-        </w:rPr>
-        <w:t>https://www.youtube.com/watch?v=2vb22jMwiiw</w:t>
-      </w:r>
-      <w:r>
-        <w:fldChar w:fldCharType="end"/>
-      </w:r>
-    </w:p>
-    <w:p>
-      <w:pPr>
-        <w:pStyle w:val="11"/>
+      <w:hyperlink r:id="rId21" w:history="1">
+        <w:r>
+          <w:rPr>
+            <w:rStyle w:val="Hyperlink"/>
+          </w:rPr>
+          <w:t>https://www.youtube.com/watch?v=2vb22jMwiiw</w:t>
+        </w:r>
+      </w:hyperlink>
+    </w:p>
+    <w:p>
+      <w:pPr>
+        <w:pStyle w:val="PargrafodaLista"/>
         <w:numPr>
           <w:ilvl w:val="0"/>
           <w:numId w:val="5"/>
         </w:numPr>
       </w:pPr>
-      <w:r>
-        <w:rPr>
-          <w:rFonts w:hint="default"/>
-        </w:rPr>
-        <w:fldChar w:fldCharType="begin"/>
-      </w:r>
-      <w:r>
-        <w:rPr>
-          <w:rFonts w:hint="default"/>
-        </w:rPr>
-        <w:instrText xml:space="preserve"> HYPERLINK "https://www.youtube.com/watch?v=vw0I8i7QJRk&amp;t=126s" </w:instrText>
-      </w:r>
-      <w:r>
-        <w:rPr>
-          <w:rFonts w:hint="default"/>
-        </w:rPr>
-        <w:fldChar w:fldCharType="separate"/>
-      </w:r>
-      <w:r>
-        <w:rPr>
-          <w:rStyle w:val="6"/>
-          <w:rFonts w:hint="default"/>
-        </w:rPr>
-        <w:t>https://www.youtube.com/watch?v=vw0I8i7QJRk&amp;t=126s</w:t>
-      </w:r>
-      <w:r>
-        <w:rPr>
-          <w:rFonts w:hint="default"/>
-        </w:rPr>
-        <w:fldChar w:fldCharType="end"/>
-      </w:r>
-    </w:p>
-    <w:p>
-      <w:pPr>
-        <w:pStyle w:val="11"/>
-        <w:numPr>
-          <w:numId w:val="0"/>
-        </w:numPr>
-        <w:ind w:left="360" w:leftChars="0"/>
+      <w:hyperlink r:id="rId22" w:history="1">
+        <w:r>
+          <w:rPr>
+            <w:rStyle w:val="Hyperlink"/>
+          </w:rPr>
+          <w:t>https://www.youtube.com/watch?v=vw0I8i7QJRk&amp;t=126s</w:t>
+        </w:r>
+      </w:hyperlink>
+    </w:p>
+    <w:p>
+      <w:pPr>
+        <w:pStyle w:val="PargrafodaLista"/>
+        <w:ind w:left="360"/>
       </w:pPr>
     </w:p>
     <w:p/>
     <w:sectPr>
-      <w:footerReference r:id="rId5" w:type="default"/>
+      <w:footerReference w:type="default" r:id="rId23"/>
       <w:pgSz w:w="11906" w:h="16838"/>
       <w:pgMar w:top="1417" w:right="1701" w:bottom="1417" w:left="1701" w:header="708" w:footer="708" w:gutter="0"/>
-      <w:cols w:space="708" w:num="1"/>
-      <w:docGrid w:linePitch="360" w:charSpace="0"/>
+      <w:cols w:space="708"/>
+      <w:docGrid w:linePitch="360"/>
     </w:sectPr>
   </w:body>
 </w:document>
 </file>
 
 <file path=word/endnotes.xml><?xml version="1.0" encoding="utf-8"?>
-<w:endnotes xmlns:wpc="http://schemas.microsoft.com/office/word/2010/wordprocessingCanvas" xmlns:mc="http://schemas.openxmlformats.org/markup-compatibility/2006" xmlns:o="urn:schemas-microsoft-com:office:office" xmlns:r="http://schemas.openxmlformats.org/officeDocument/2006/relationships" xmlns:m="http://schemas.openxmlformats.org/officeDocument/2006/math" xmlns:v="urn:schemas-microsoft-com:vml" xmlns:wp14="http://schemas.microsoft.com/office/word/2010/wordprocessingDrawing" xmlns:wp="http://schemas.openxmlformats.org/drawingml/2006/wordprocessingDrawing" xmlns:w="http://schemas.openxmlformats.org/wordprocessingml/2006/main" xmlns:w14="http://schemas.microsoft.com/office/word/2010/wordml" xmlns:w15="http://schemas.microsoft.com/office/word/2012/wordml" xmlns:w10="urn:schemas-microsoft-com:office:word" xmlns:wpg="http://schemas.microsoft.com/office/word/2010/wordprocessingGroup" xmlns:wpi="http://schemas.microsoft.com/office/word/2010/wordprocessingInk" xmlns:wne="http://schemas.microsoft.com/office/word/2006/wordml" xmlns:wps="http://schemas.microsoft.com/office/word/2010/wordprocessingShape" xmlns:wpsCustomData="http://www.wps.cn/officeDocument/2013/wpsCustomData" mc:Ignorable="w14 w15 wp14">
-  <w:endnote w:type="separator" w:id="0">
+<w:endnotes xmlns:ve="http://schemas.openxmlformats.org/markup-compatibility/2006" xmlns:o="urn:schemas-microsoft-com:office:office" xmlns:r="http://schemas.openxmlformats.org/officeDocument/2006/relationships" xmlns:m="http://schemas.openxmlformats.org/officeDocument/2006/math" xmlns:v="urn:schemas-microsoft-com:vml" xmlns:wp="http://schemas.openxmlformats.org/drawingml/2006/wordprocessingDrawing" xmlns:w10="urn:schemas-microsoft-com:office:word" xmlns:w="http://schemas.openxmlformats.org/wordprocessingml/2006/main" xmlns:wne="http://schemas.microsoft.com/office/word/2006/wordml">
+  <w:endnote w:type="separator" w:id="-1">
     <w:p>
       <w:pPr>
         <w:spacing w:line="240" w:lineRule="auto"/>
@@ -1284,7 +1719,7 @@
       </w:r>
     </w:p>
   </w:endnote>
-  <w:endnote w:type="continuationSeparator" w:id="1">
+  <w:endnote w:type="continuationSeparator" w:id="0">
     <w:p>
       <w:pPr>
         <w:spacing w:line="240" w:lineRule="auto"/>
@@ -1298,7 +1733,7 @@
 </file>
 
 <file path=word/footer1.xml><?xml version="1.0" encoding="utf-8"?>
-<w:ftr xmlns:wpc="http://schemas.microsoft.com/office/word/2010/wordprocessingCanvas" xmlns:mc="http://schemas.openxmlformats.org/markup-compatibility/2006" xmlns:o="urn:schemas-microsoft-com:office:office" xmlns:r="http://schemas.openxmlformats.org/officeDocument/2006/relationships" xmlns:m="http://schemas.openxmlformats.org/officeDocument/2006/math" xmlns:v="urn:schemas-microsoft-com:vml" xmlns:wp14="http://schemas.microsoft.com/office/word/2010/wordprocessingDrawing" xmlns:wp="http://schemas.openxmlformats.org/drawingml/2006/wordprocessingDrawing" xmlns:w10="urn:schemas-microsoft-com:office:word" xmlns:w="http://schemas.openxmlformats.org/wordprocessingml/2006/main" xmlns:w14="http://schemas.microsoft.com/office/word/2010/wordml" xmlns:w15="http://schemas.microsoft.com/office/word/2012/wordml" xmlns:wpg="http://schemas.microsoft.com/office/word/2010/wordprocessingGroup" xmlns:wpi="http://schemas.microsoft.com/office/word/2010/wordprocessingInk" xmlns:wne="http://schemas.microsoft.com/office/word/2006/wordml" xmlns:wps="http://schemas.microsoft.com/office/word/2010/wordprocessingShape" xmlns:wpsCustomData="http://www.wps.cn/officeDocument/2013/wpsCustomData" mc:Ignorable="w14 w15 wp14">
+<w:ftr xmlns:ve="http://schemas.openxmlformats.org/markup-compatibility/2006" xmlns:o="urn:schemas-microsoft-com:office:office" xmlns:r="http://schemas.openxmlformats.org/officeDocument/2006/relationships" xmlns:m="http://schemas.openxmlformats.org/officeDocument/2006/math" xmlns:v="urn:schemas-microsoft-com:vml" xmlns:wp="http://schemas.openxmlformats.org/drawingml/2006/wordprocessingDrawing" xmlns:w10="urn:schemas-microsoft-com:office:word" xmlns:w="http://schemas.openxmlformats.org/wordprocessingml/2006/main" xmlns:wne="http://schemas.microsoft.com/office/word/2006/wordml">
   <w:sdt>
     <w:sdtPr>
       <w:id w:val="14680672"/>
@@ -1309,7 +1744,7 @@
     <w:sdtContent>
       <w:p>
         <w:pPr>
-          <w:pStyle w:val="8"/>
+          <w:pStyle w:val="Rodap"/>
           <w:jc w:val="right"/>
         </w:pPr>
         <w:r>
@@ -1322,7 +1757,10 @@
           <w:fldChar w:fldCharType="separate"/>
         </w:r>
         <w:r>
-          <w:t>6</w:t>
+          <w:rPr>
+            <w:noProof/>
+          </w:rPr>
+          <w:t>7</w:t>
         </w:r>
         <w:r>
           <w:fldChar w:fldCharType="end"/>
@@ -1332,28 +1770,28 @@
   </w:sdt>
   <w:p>
     <w:pPr>
-      <w:pStyle w:val="8"/>
+      <w:pStyle w:val="Rodap"/>
     </w:pPr>
   </w:p>
 </w:ftr>
 </file>
 
 <file path=word/footnotes.xml><?xml version="1.0" encoding="utf-8"?>
-<w:footnotes xmlns:wpc="http://schemas.microsoft.com/office/word/2010/wordprocessingCanvas" xmlns:mc="http://schemas.openxmlformats.org/markup-compatibility/2006" xmlns:o="urn:schemas-microsoft-com:office:office" xmlns:r="http://schemas.openxmlformats.org/officeDocument/2006/relationships" xmlns:m="http://schemas.openxmlformats.org/officeDocument/2006/math" xmlns:v="urn:schemas-microsoft-com:vml" xmlns:wp14="http://schemas.microsoft.com/office/word/2010/wordprocessingDrawing" xmlns:wp="http://schemas.openxmlformats.org/drawingml/2006/wordprocessingDrawing" xmlns:w="http://schemas.openxmlformats.org/wordprocessingml/2006/main" xmlns:w14="http://schemas.microsoft.com/office/word/2010/wordml" xmlns:w15="http://schemas.microsoft.com/office/word/2012/wordml" xmlns:w10="urn:schemas-microsoft-com:office:word" xmlns:wpg="http://schemas.microsoft.com/office/word/2010/wordprocessingGroup" xmlns:wpi="http://schemas.microsoft.com/office/word/2010/wordprocessingInk" xmlns:wne="http://schemas.microsoft.com/office/word/2006/wordml" xmlns:wps="http://schemas.microsoft.com/office/word/2010/wordprocessingShape" xmlns:wpsCustomData="http://www.wps.cn/officeDocument/2013/wpsCustomData" mc:Ignorable="w14 w15 wp14">
-  <w:footnote w:type="separator" w:id="0">
-    <w:p>
-      <w:pPr>
-        <w:spacing w:before="0" w:after="0" w:line="276" w:lineRule="auto"/>
+<w:footnotes xmlns:ve="http://schemas.openxmlformats.org/markup-compatibility/2006" xmlns:o="urn:schemas-microsoft-com:office:office" xmlns:r="http://schemas.openxmlformats.org/officeDocument/2006/relationships" xmlns:m="http://schemas.openxmlformats.org/officeDocument/2006/math" xmlns:v="urn:schemas-microsoft-com:vml" xmlns:wp="http://schemas.openxmlformats.org/drawingml/2006/wordprocessingDrawing" xmlns:w10="urn:schemas-microsoft-com:office:word" xmlns:w="http://schemas.openxmlformats.org/wordprocessingml/2006/main" xmlns:wne="http://schemas.microsoft.com/office/word/2006/wordml">
+  <w:footnote w:type="separator" w:id="-1">
+    <w:p>
+      <w:pPr>
+        <w:spacing w:after="0"/>
       </w:pPr>
       <w:r>
         <w:separator/>
       </w:r>
     </w:p>
   </w:footnote>
-  <w:footnote w:type="continuationSeparator" w:id="1">
-    <w:p>
-      <w:pPr>
-        <w:spacing w:before="0" w:after="0" w:line="276" w:lineRule="auto"/>
+  <w:footnote w:type="continuationSeparator" w:id="0">
+    <w:p>
+      <w:pPr>
+        <w:spacing w:after="0"/>
       </w:pPr>
       <w:r>
         <w:continuationSeparator/>
@@ -1364,12 +1802,12 @@
 </file>
 
 <file path=word/numbering.xml><?xml version="1.0" encoding="utf-8"?>
-<w:numbering xmlns:wpc="http://schemas.microsoft.com/office/word/2010/wordprocessingCanvas" xmlns:mc="http://schemas.openxmlformats.org/markup-compatibility/2006" xmlns:o="urn:schemas-microsoft-com:office:office" xmlns:r="http://schemas.openxmlformats.org/officeDocument/2006/relationships" xmlns:m="http://schemas.openxmlformats.org/officeDocument/2006/math" xmlns:v="urn:schemas-microsoft-com:vml" xmlns:wp14="http://schemas.microsoft.com/office/word/2010/wordprocessingDrawing" xmlns:wp="http://schemas.openxmlformats.org/drawingml/2006/wordprocessingDrawing" xmlns:w10="urn:schemas-microsoft-com:office:word" xmlns:w="http://schemas.openxmlformats.org/wordprocessingml/2006/main" xmlns:w14="http://schemas.microsoft.com/office/word/2010/wordml" xmlns:wpg="http://schemas.microsoft.com/office/word/2010/wordprocessingGroup" xmlns:wpi="http://schemas.microsoft.com/office/word/2010/wordprocessingInk" xmlns:wne="http://schemas.microsoft.com/office/word/2006/wordml" xmlns:wps="http://schemas.microsoft.com/office/word/2010/wordprocessingShape" xmlns:wpsCustomData="http://www.wps.cn/officeDocument/2013/wpsCustomData" mc:Ignorable="w14 wp14">
+<w:numbering xmlns:ve="http://schemas.openxmlformats.org/markup-compatibility/2006" xmlns:o="urn:schemas-microsoft-com:office:office" xmlns:r="http://schemas.openxmlformats.org/officeDocument/2006/relationships" xmlns:m="http://schemas.openxmlformats.org/officeDocument/2006/math" xmlns:v="urn:schemas-microsoft-com:vml" xmlns:wp="http://schemas.openxmlformats.org/drawingml/2006/wordprocessingDrawing" xmlns:w10="urn:schemas-microsoft-com:office:word" xmlns:w="http://schemas.openxmlformats.org/wordprocessingml/2006/main" xmlns:wne="http://schemas.microsoft.com/office/word/2006/wordml">
   <w:abstractNum w:abstractNumId="0">
     <w:nsid w:val="0E3369FF"/>
     <w:multiLevelType w:val="multilevel"/>
     <w:tmpl w:val="0E3369FF"/>
-    <w:lvl w:ilvl="0" w:tentative="0">
+    <w:lvl w:ilvl="0">
       <w:start w:val="1"/>
       <w:numFmt w:val="bullet"/>
       <w:lvlText w:val=""/>
@@ -1378,10 +1816,10 @@
         <w:ind w:left="720" w:hanging="360"/>
       </w:pPr>
       <w:rPr>
-        <w:rFonts w:hint="default" w:ascii="Symbol" w:hAnsi="Symbol"/>
-      </w:rPr>
-    </w:lvl>
-    <w:lvl w:ilvl="1" w:tentative="0">
+        <w:rFonts w:ascii="Symbol" w:hAnsi="Symbol" w:hint="default"/>
+      </w:rPr>
+    </w:lvl>
+    <w:lvl w:ilvl="1">
       <w:start w:val="1"/>
       <w:numFmt w:val="bullet"/>
       <w:lvlText w:val="o"/>
@@ -1390,10 +1828,10 @@
         <w:ind w:left="1440" w:hanging="360"/>
       </w:pPr>
       <w:rPr>
-        <w:rFonts w:hint="default" w:ascii="Courier New" w:hAnsi="Courier New" w:cs="Courier New"/>
-      </w:rPr>
-    </w:lvl>
-    <w:lvl w:ilvl="2" w:tentative="0">
+        <w:rFonts w:ascii="Courier New" w:hAnsi="Courier New" w:cs="Courier New" w:hint="default"/>
+      </w:rPr>
+    </w:lvl>
+    <w:lvl w:ilvl="2">
       <w:start w:val="1"/>
       <w:numFmt w:val="bullet"/>
       <w:lvlText w:val=""/>
@@ -1402,10 +1840,10 @@
         <w:ind w:left="2160" w:hanging="360"/>
       </w:pPr>
       <w:rPr>
-        <w:rFonts w:hint="default" w:ascii="Wingdings" w:hAnsi="Wingdings"/>
-      </w:rPr>
-    </w:lvl>
-    <w:lvl w:ilvl="3" w:tentative="0">
+        <w:rFonts w:ascii="Wingdings" w:hAnsi="Wingdings" w:hint="default"/>
+      </w:rPr>
+    </w:lvl>
+    <w:lvl w:ilvl="3">
       <w:start w:val="1"/>
       <w:numFmt w:val="bullet"/>
       <w:lvlText w:val=""/>
@@ -1414,10 +1852,10 @@
         <w:ind w:left="2880" w:hanging="360"/>
       </w:pPr>
       <w:rPr>
-        <w:rFonts w:hint="default" w:ascii="Symbol" w:hAnsi="Symbol"/>
-      </w:rPr>
-    </w:lvl>
-    <w:lvl w:ilvl="4" w:tentative="0">
+        <w:rFonts w:ascii="Symbol" w:hAnsi="Symbol" w:hint="default"/>
+      </w:rPr>
+    </w:lvl>
+    <w:lvl w:ilvl="4">
       <w:start w:val="1"/>
       <w:numFmt w:val="bullet"/>
       <w:lvlText w:val="o"/>
@@ -1426,10 +1864,10 @@
         <w:ind w:left="3600" w:hanging="360"/>
       </w:pPr>
       <w:rPr>
-        <w:rFonts w:hint="default" w:ascii="Courier New" w:hAnsi="Courier New" w:cs="Courier New"/>
-      </w:rPr>
-    </w:lvl>
-    <w:lvl w:ilvl="5" w:tentative="0">
+        <w:rFonts w:ascii="Courier New" w:hAnsi="Courier New" w:cs="Courier New" w:hint="default"/>
+      </w:rPr>
+    </w:lvl>
+    <w:lvl w:ilvl="5">
       <w:start w:val="1"/>
       <w:numFmt w:val="bullet"/>
       <w:lvlText w:val=""/>
@@ -1438,10 +1876,10 @@
         <w:ind w:left="4320" w:hanging="360"/>
       </w:pPr>
       <w:rPr>
-        <w:rFonts w:hint="default" w:ascii="Wingdings" w:hAnsi="Wingdings"/>
-      </w:rPr>
-    </w:lvl>
-    <w:lvl w:ilvl="6" w:tentative="0">
+        <w:rFonts w:ascii="Wingdings" w:hAnsi="Wingdings" w:hint="default"/>
+      </w:rPr>
+    </w:lvl>
+    <w:lvl w:ilvl="6">
       <w:start w:val="1"/>
       <w:numFmt w:val="bullet"/>
       <w:lvlText w:val=""/>
@@ -1450,10 +1888,10 @@
         <w:ind w:left="5040" w:hanging="360"/>
       </w:pPr>
       <w:rPr>
-        <w:rFonts w:hint="default" w:ascii="Symbol" w:hAnsi="Symbol"/>
-      </w:rPr>
-    </w:lvl>
-    <w:lvl w:ilvl="7" w:tentative="0">
+        <w:rFonts w:ascii="Symbol" w:hAnsi="Symbol" w:hint="default"/>
+      </w:rPr>
+    </w:lvl>
+    <w:lvl w:ilvl="7">
       <w:start w:val="1"/>
       <w:numFmt w:val="bullet"/>
       <w:lvlText w:val="o"/>
@@ -1462,10 +1900,10 @@
         <w:ind w:left="5760" w:hanging="360"/>
       </w:pPr>
       <w:rPr>
-        <w:rFonts w:hint="default" w:ascii="Courier New" w:hAnsi="Courier New" w:cs="Courier New"/>
-      </w:rPr>
-    </w:lvl>
-    <w:lvl w:ilvl="8" w:tentative="0">
+        <w:rFonts w:ascii="Courier New" w:hAnsi="Courier New" w:cs="Courier New" w:hint="default"/>
+      </w:rPr>
+    </w:lvl>
+    <w:lvl w:ilvl="8">
       <w:start w:val="1"/>
       <w:numFmt w:val="bullet"/>
       <w:lvlText w:val=""/>
@@ -1474,7 +1912,7 @@
         <w:ind w:left="6480" w:hanging="360"/>
       </w:pPr>
       <w:rPr>
-        <w:rFonts w:hint="default" w:ascii="Wingdings" w:hAnsi="Wingdings"/>
+        <w:rFonts w:ascii="Wingdings" w:hAnsi="Wingdings" w:hint="default"/>
       </w:rPr>
     </w:lvl>
   </w:abstractNum>
@@ -1482,7 +1920,7 @@
     <w:nsid w:val="28822DA5"/>
     <w:multiLevelType w:val="multilevel"/>
     <w:tmpl w:val="28822DA5"/>
-    <w:lvl w:ilvl="0" w:tentative="0">
+    <w:lvl w:ilvl="0">
       <w:start w:val="1"/>
       <w:numFmt w:val="bullet"/>
       <w:lvlText w:val=""/>
@@ -1491,10 +1929,10 @@
         <w:ind w:left="720" w:hanging="360"/>
       </w:pPr>
       <w:rPr>
-        <w:rFonts w:hint="default" w:ascii="Symbol" w:hAnsi="Symbol"/>
-      </w:rPr>
-    </w:lvl>
-    <w:lvl w:ilvl="1" w:tentative="0">
+        <w:rFonts w:ascii="Symbol" w:hAnsi="Symbol" w:hint="default"/>
+      </w:rPr>
+    </w:lvl>
+    <w:lvl w:ilvl="1">
       <w:start w:val="1"/>
       <w:numFmt w:val="bullet"/>
       <w:lvlText w:val="o"/>
@@ -1503,10 +1941,10 @@
         <w:ind w:left="1440" w:hanging="360"/>
       </w:pPr>
       <w:rPr>
-        <w:rFonts w:hint="default" w:ascii="Courier New" w:hAnsi="Courier New" w:cs="Courier New"/>
-      </w:rPr>
-    </w:lvl>
-    <w:lvl w:ilvl="2" w:tentative="0">
+        <w:rFonts w:ascii="Courier New" w:hAnsi="Courier New" w:cs="Courier New" w:hint="default"/>
+      </w:rPr>
+    </w:lvl>
+    <w:lvl w:ilvl="2">
       <w:start w:val="1"/>
       <w:numFmt w:val="bullet"/>
       <w:lvlText w:val=""/>
@@ -1515,10 +1953,10 @@
         <w:ind w:left="2160" w:hanging="360"/>
       </w:pPr>
       <w:rPr>
-        <w:rFonts w:hint="default" w:ascii="Wingdings" w:hAnsi="Wingdings"/>
-      </w:rPr>
-    </w:lvl>
-    <w:lvl w:ilvl="3" w:tentative="0">
+        <w:rFonts w:ascii="Wingdings" w:hAnsi="Wingdings" w:hint="default"/>
+      </w:rPr>
+    </w:lvl>
+    <w:lvl w:ilvl="3">
       <w:start w:val="1"/>
       <w:numFmt w:val="bullet"/>
       <w:lvlText w:val=""/>
@@ -1527,10 +1965,10 @@
         <w:ind w:left="2880" w:hanging="360"/>
       </w:pPr>
       <w:rPr>
-        <w:rFonts w:hint="default" w:ascii="Symbol" w:hAnsi="Symbol"/>
-      </w:rPr>
-    </w:lvl>
-    <w:lvl w:ilvl="4" w:tentative="0">
+        <w:rFonts w:ascii="Symbol" w:hAnsi="Symbol" w:hint="default"/>
+      </w:rPr>
+    </w:lvl>
+    <w:lvl w:ilvl="4">
       <w:start w:val="1"/>
       <w:numFmt w:val="bullet"/>
       <w:lvlText w:val="o"/>
@@ -1539,10 +1977,10 @@
         <w:ind w:left="3600" w:hanging="360"/>
       </w:pPr>
       <w:rPr>
-        <w:rFonts w:hint="default" w:ascii="Courier New" w:hAnsi="Courier New" w:cs="Courier New"/>
-      </w:rPr>
-    </w:lvl>
-    <w:lvl w:ilvl="5" w:tentative="0">
+        <w:rFonts w:ascii="Courier New" w:hAnsi="Courier New" w:cs="Courier New" w:hint="default"/>
+      </w:rPr>
+    </w:lvl>
+    <w:lvl w:ilvl="5">
       <w:start w:val="1"/>
       <w:numFmt w:val="bullet"/>
       <w:lvlText w:val=""/>
@@ -1551,10 +1989,10 @@
         <w:ind w:left="4320" w:hanging="360"/>
       </w:pPr>
       <w:rPr>
-        <w:rFonts w:hint="default" w:ascii="Wingdings" w:hAnsi="Wingdings"/>
-      </w:rPr>
-    </w:lvl>
-    <w:lvl w:ilvl="6" w:tentative="0">
+        <w:rFonts w:ascii="Wingdings" w:hAnsi="Wingdings" w:hint="default"/>
+      </w:rPr>
+    </w:lvl>
+    <w:lvl w:ilvl="6">
       <w:start w:val="1"/>
       <w:numFmt w:val="bullet"/>
       <w:lvlText w:val=""/>
@@ -1563,10 +2001,10 @@
         <w:ind w:left="5040" w:hanging="360"/>
       </w:pPr>
       <w:rPr>
-        <w:rFonts w:hint="default" w:ascii="Symbol" w:hAnsi="Symbol"/>
-      </w:rPr>
-    </w:lvl>
-    <w:lvl w:ilvl="7" w:tentative="0">
+        <w:rFonts w:ascii="Symbol" w:hAnsi="Symbol" w:hint="default"/>
+      </w:rPr>
+    </w:lvl>
+    <w:lvl w:ilvl="7">
       <w:start w:val="1"/>
       <w:numFmt w:val="bullet"/>
       <w:lvlText w:val="o"/>
@@ -1575,10 +2013,10 @@
         <w:ind w:left="5760" w:hanging="360"/>
       </w:pPr>
       <w:rPr>
-        <w:rFonts w:hint="default" w:ascii="Courier New" w:hAnsi="Courier New" w:cs="Courier New"/>
-      </w:rPr>
-    </w:lvl>
-    <w:lvl w:ilvl="8" w:tentative="0">
+        <w:rFonts w:ascii="Courier New" w:hAnsi="Courier New" w:cs="Courier New" w:hint="default"/>
+      </w:rPr>
+    </w:lvl>
+    <w:lvl w:ilvl="8">
       <w:start w:val="1"/>
       <w:numFmt w:val="bullet"/>
       <w:lvlText w:val=""/>
@@ -1587,7 +2025,7 @@
         <w:ind w:left="6480" w:hanging="360"/>
       </w:pPr>
       <w:rPr>
-        <w:rFonts w:hint="default" w:ascii="Wingdings" w:hAnsi="Wingdings"/>
+        <w:rFonts w:ascii="Wingdings" w:hAnsi="Wingdings" w:hint="default"/>
       </w:rPr>
     </w:lvl>
   </w:abstractNum>
@@ -1595,7 +2033,7 @@
     <w:nsid w:val="5F8D5CC1"/>
     <w:multiLevelType w:val="multilevel"/>
     <w:tmpl w:val="5F8D5CC1"/>
-    <w:lvl w:ilvl="0" w:tentative="0">
+    <w:lvl w:ilvl="0">
       <w:start w:val="1"/>
       <w:numFmt w:val="bullet"/>
       <w:lvlText w:val=""/>
@@ -1604,10 +2042,10 @@
         <w:ind w:left="720" w:hanging="360"/>
       </w:pPr>
       <w:rPr>
-        <w:rFonts w:hint="default" w:ascii="Symbol" w:hAnsi="Symbol"/>
-      </w:rPr>
-    </w:lvl>
-    <w:lvl w:ilvl="1" w:tentative="0">
+        <w:rFonts w:ascii="Symbol" w:hAnsi="Symbol" w:hint="default"/>
+      </w:rPr>
+    </w:lvl>
+    <w:lvl w:ilvl="1">
       <w:start w:val="1"/>
       <w:numFmt w:val="bullet"/>
       <w:lvlText w:val="o"/>
@@ -1616,10 +2054,10 @@
         <w:ind w:left="1440" w:hanging="360"/>
       </w:pPr>
       <w:rPr>
-        <w:rFonts w:hint="default" w:ascii="Courier New" w:hAnsi="Courier New" w:cs="Courier New"/>
-      </w:rPr>
-    </w:lvl>
-    <w:lvl w:ilvl="2" w:tentative="0">
+        <w:rFonts w:ascii="Courier New" w:hAnsi="Courier New" w:cs="Courier New" w:hint="default"/>
+      </w:rPr>
+    </w:lvl>
+    <w:lvl w:ilvl="2">
       <w:start w:val="1"/>
       <w:numFmt w:val="bullet"/>
       <w:lvlText w:val=""/>
@@ -1628,10 +2066,10 @@
         <w:ind w:left="2160" w:hanging="360"/>
       </w:pPr>
       <w:rPr>
-        <w:rFonts w:hint="default" w:ascii="Wingdings" w:hAnsi="Wingdings"/>
-      </w:rPr>
-    </w:lvl>
-    <w:lvl w:ilvl="3" w:tentative="0">
+        <w:rFonts w:ascii="Wingdings" w:hAnsi="Wingdings" w:hint="default"/>
+      </w:rPr>
+    </w:lvl>
+    <w:lvl w:ilvl="3">
       <w:start w:val="1"/>
       <w:numFmt w:val="bullet"/>
       <w:lvlText w:val=""/>
@@ -1640,10 +2078,10 @@
         <w:ind w:left="2880" w:hanging="360"/>
       </w:pPr>
       <w:rPr>
-        <w:rFonts w:hint="default" w:ascii="Symbol" w:hAnsi="Symbol"/>
-      </w:rPr>
-    </w:lvl>
-    <w:lvl w:ilvl="4" w:tentative="0">
+        <w:rFonts w:ascii="Symbol" w:hAnsi="Symbol" w:hint="default"/>
+      </w:rPr>
+    </w:lvl>
+    <w:lvl w:ilvl="4">
       <w:start w:val="1"/>
       <w:numFmt w:val="bullet"/>
       <w:lvlText w:val="o"/>
@@ -1652,10 +2090,10 @@
         <w:ind w:left="3600" w:hanging="360"/>
       </w:pPr>
       <w:rPr>
-        <w:rFonts w:hint="default" w:ascii="Courier New" w:hAnsi="Courier New" w:cs="Courier New"/>
-      </w:rPr>
-    </w:lvl>
-    <w:lvl w:ilvl="5" w:tentative="0">
+        <w:rFonts w:ascii="Courier New" w:hAnsi="Courier New" w:cs="Courier New" w:hint="default"/>
+      </w:rPr>
+    </w:lvl>
+    <w:lvl w:ilvl="5">
       <w:start w:val="1"/>
       <w:numFmt w:val="bullet"/>
       <w:lvlText w:val=""/>
@@ -1664,10 +2102,10 @@
         <w:ind w:left="4320" w:hanging="360"/>
       </w:pPr>
       <w:rPr>
-        <w:rFonts w:hint="default" w:ascii="Wingdings" w:hAnsi="Wingdings"/>
-      </w:rPr>
-    </w:lvl>
-    <w:lvl w:ilvl="6" w:tentative="0">
+        <w:rFonts w:ascii="Wingdings" w:hAnsi="Wingdings" w:hint="default"/>
+      </w:rPr>
+    </w:lvl>
+    <w:lvl w:ilvl="6">
       <w:start w:val="1"/>
       <w:numFmt w:val="bullet"/>
       <w:lvlText w:val=""/>
@@ -1676,10 +2114,10 @@
         <w:ind w:left="5040" w:hanging="360"/>
       </w:pPr>
       <w:rPr>
-        <w:rFonts w:hint="default" w:ascii="Symbol" w:hAnsi="Symbol"/>
-      </w:rPr>
-    </w:lvl>
-    <w:lvl w:ilvl="7" w:tentative="0">
+        <w:rFonts w:ascii="Symbol" w:hAnsi="Symbol" w:hint="default"/>
+      </w:rPr>
+    </w:lvl>
+    <w:lvl w:ilvl="7">
       <w:start w:val="1"/>
       <w:numFmt w:val="bullet"/>
       <w:lvlText w:val="o"/>
@@ -1688,10 +2126,10 @@
         <w:ind w:left="5760" w:hanging="360"/>
       </w:pPr>
       <w:rPr>
-        <w:rFonts w:hint="default" w:ascii="Courier New" w:hAnsi="Courier New" w:cs="Courier New"/>
-      </w:rPr>
-    </w:lvl>
-    <w:lvl w:ilvl="8" w:tentative="0">
+        <w:rFonts w:ascii="Courier New" w:hAnsi="Courier New" w:cs="Courier New" w:hint="default"/>
+      </w:rPr>
+    </w:lvl>
+    <w:lvl w:ilvl="8">
       <w:start w:val="1"/>
       <w:numFmt w:val="bullet"/>
       <w:lvlText w:val=""/>
@@ -1700,7 +2138,7 @@
         <w:ind w:left="6480" w:hanging="360"/>
       </w:pPr>
       <w:rPr>
-        <w:rFonts w:hint="default" w:ascii="Wingdings" w:hAnsi="Wingdings"/>
+        <w:rFonts w:ascii="Wingdings" w:hAnsi="Wingdings" w:hint="default"/>
       </w:rPr>
     </w:lvl>
   </w:abstractNum>
@@ -1708,7 +2146,7 @@
     <w:nsid w:val="66726681"/>
     <w:multiLevelType w:val="multilevel"/>
     <w:tmpl w:val="66726681"/>
-    <w:lvl w:ilvl="0" w:tentative="0">
+    <w:lvl w:ilvl="0">
       <w:start w:val="1"/>
       <w:numFmt w:val="bullet"/>
       <w:lvlText w:val=""/>
@@ -1717,10 +2155,10 @@
         <w:ind w:left="720" w:hanging="360"/>
       </w:pPr>
       <w:rPr>
-        <w:rFonts w:hint="default" w:ascii="Symbol" w:hAnsi="Symbol"/>
-      </w:rPr>
-    </w:lvl>
-    <w:lvl w:ilvl="1" w:tentative="0">
+        <w:rFonts w:ascii="Symbol" w:hAnsi="Symbol" w:hint="default"/>
+      </w:rPr>
+    </w:lvl>
+    <w:lvl w:ilvl="1">
       <w:start w:val="1"/>
       <w:numFmt w:val="bullet"/>
       <w:lvlText w:val="o"/>
@@ -1729,10 +2167,10 @@
         <w:ind w:left="1440" w:hanging="360"/>
       </w:pPr>
       <w:rPr>
-        <w:rFonts w:hint="default" w:ascii="Courier New" w:hAnsi="Courier New" w:cs="Courier New"/>
-      </w:rPr>
-    </w:lvl>
-    <w:lvl w:ilvl="2" w:tentative="0">
+        <w:rFonts w:ascii="Courier New" w:hAnsi="Courier New" w:cs="Courier New" w:hint="default"/>
+      </w:rPr>
+    </w:lvl>
+    <w:lvl w:ilvl="2">
       <w:start w:val="1"/>
       <w:numFmt w:val="bullet"/>
       <w:lvlText w:val=""/>
@@ -1741,10 +2179,10 @@
         <w:ind w:left="2160" w:hanging="360"/>
       </w:pPr>
       <w:rPr>
-        <w:rFonts w:hint="default" w:ascii="Wingdings" w:hAnsi="Wingdings"/>
-      </w:rPr>
-    </w:lvl>
-    <w:lvl w:ilvl="3" w:tentative="0">
+        <w:rFonts w:ascii="Wingdings" w:hAnsi="Wingdings" w:hint="default"/>
+      </w:rPr>
+    </w:lvl>
+    <w:lvl w:ilvl="3">
       <w:start w:val="1"/>
       <w:numFmt w:val="bullet"/>
       <w:lvlText w:val=""/>
@@ -1753,10 +2191,10 @@
         <w:ind w:left="2880" w:hanging="360"/>
       </w:pPr>
       <w:rPr>
-        <w:rFonts w:hint="default" w:ascii="Symbol" w:hAnsi="Symbol"/>
-      </w:rPr>
-    </w:lvl>
-    <w:lvl w:ilvl="4" w:tentative="0">
+        <w:rFonts w:ascii="Symbol" w:hAnsi="Symbol" w:hint="default"/>
+      </w:rPr>
+    </w:lvl>
+    <w:lvl w:ilvl="4">
       <w:start w:val="1"/>
       <w:numFmt w:val="bullet"/>
       <w:lvlText w:val="o"/>
@@ -1765,10 +2203,10 @@
         <w:ind w:left="3600" w:hanging="360"/>
       </w:pPr>
       <w:rPr>
-        <w:rFonts w:hint="default" w:ascii="Courier New" w:hAnsi="Courier New" w:cs="Courier New"/>
-      </w:rPr>
-    </w:lvl>
-    <w:lvl w:ilvl="5" w:tentative="0">
+        <w:rFonts w:ascii="Courier New" w:hAnsi="Courier New" w:cs="Courier New" w:hint="default"/>
+      </w:rPr>
+    </w:lvl>
+    <w:lvl w:ilvl="5">
       <w:start w:val="1"/>
       <w:numFmt w:val="bullet"/>
       <w:lvlText w:val=""/>
@@ -1777,10 +2215,10 @@
         <w:ind w:left="4320" w:hanging="360"/>
       </w:pPr>
       <w:rPr>
-        <w:rFonts w:hint="default" w:ascii="Wingdings" w:hAnsi="Wingdings"/>
-      </w:rPr>
-    </w:lvl>
-    <w:lvl w:ilvl="6" w:tentative="0">
+        <w:rFonts w:ascii="Wingdings" w:hAnsi="Wingdings" w:hint="default"/>
+      </w:rPr>
+    </w:lvl>
+    <w:lvl w:ilvl="6">
       <w:start w:val="1"/>
       <w:numFmt w:val="bullet"/>
       <w:lvlText w:val=""/>
@@ -1789,10 +2227,10 @@
         <w:ind w:left="5040" w:hanging="360"/>
       </w:pPr>
       <w:rPr>
-        <w:rFonts w:hint="default" w:ascii="Symbol" w:hAnsi="Symbol"/>
-      </w:rPr>
-    </w:lvl>
-    <w:lvl w:ilvl="7" w:tentative="0">
+        <w:rFonts w:ascii="Symbol" w:hAnsi="Symbol" w:hint="default"/>
+      </w:rPr>
+    </w:lvl>
+    <w:lvl w:ilvl="7">
       <w:start w:val="1"/>
       <w:numFmt w:val="bullet"/>
       <w:lvlText w:val="o"/>
@@ -1801,10 +2239,10 @@
         <w:ind w:left="5760" w:hanging="360"/>
       </w:pPr>
       <w:rPr>
-        <w:rFonts w:hint="default" w:ascii="Courier New" w:hAnsi="Courier New" w:cs="Courier New"/>
-      </w:rPr>
-    </w:lvl>
-    <w:lvl w:ilvl="8" w:tentative="0">
+        <w:rFonts w:ascii="Courier New" w:hAnsi="Courier New" w:cs="Courier New" w:hint="default"/>
+      </w:rPr>
+    </w:lvl>
+    <w:lvl w:ilvl="8">
       <w:start w:val="1"/>
       <w:numFmt w:val="bullet"/>
       <w:lvlText w:val=""/>
@@ -1813,7 +2251,7 @@
         <w:ind w:left="6480" w:hanging="360"/>
       </w:pPr>
       <w:rPr>
-        <w:rFonts w:hint="default" w:ascii="Wingdings" w:hAnsi="Wingdings"/>
+        <w:rFonts w:ascii="Wingdings" w:hAnsi="Wingdings" w:hint="default"/>
       </w:rPr>
     </w:lvl>
   </w:abstractNum>
@@ -1821,7 +2259,7 @@
     <w:nsid w:val="79487FEF"/>
     <w:multiLevelType w:val="multilevel"/>
     <w:tmpl w:val="79487FEF"/>
-    <w:lvl w:ilvl="0" w:tentative="0">
+    <w:lvl w:ilvl="0">
       <w:start w:val="1"/>
       <w:numFmt w:val="bullet"/>
       <w:lvlText w:val=""/>
@@ -1830,10 +2268,10 @@
         <w:ind w:left="720" w:hanging="360"/>
       </w:pPr>
       <w:rPr>
-        <w:rFonts w:hint="default" w:ascii="Symbol" w:hAnsi="Symbol"/>
-      </w:rPr>
-    </w:lvl>
-    <w:lvl w:ilvl="1" w:tentative="0">
+        <w:rFonts w:ascii="Symbol" w:hAnsi="Symbol" w:hint="default"/>
+      </w:rPr>
+    </w:lvl>
+    <w:lvl w:ilvl="1">
       <w:start w:val="1"/>
       <w:numFmt w:val="bullet"/>
       <w:lvlText w:val="o"/>
@@ -1842,10 +2280,10 @@
         <w:ind w:left="1440" w:hanging="360"/>
       </w:pPr>
       <w:rPr>
-        <w:rFonts w:hint="default" w:ascii="Courier New" w:hAnsi="Courier New" w:cs="Courier New"/>
-      </w:rPr>
-    </w:lvl>
-    <w:lvl w:ilvl="2" w:tentative="0">
+        <w:rFonts w:ascii="Courier New" w:hAnsi="Courier New" w:cs="Courier New" w:hint="default"/>
+      </w:rPr>
+    </w:lvl>
+    <w:lvl w:ilvl="2">
       <w:start w:val="1"/>
       <w:numFmt w:val="bullet"/>
       <w:lvlText w:val=""/>
@@ -1854,10 +2292,10 @@
         <w:ind w:left="2160" w:hanging="360"/>
       </w:pPr>
       <w:rPr>
-        <w:rFonts w:hint="default" w:ascii="Wingdings" w:hAnsi="Wingdings"/>
-      </w:rPr>
-    </w:lvl>
-    <w:lvl w:ilvl="3" w:tentative="0">
+        <w:rFonts w:ascii="Wingdings" w:hAnsi="Wingdings" w:hint="default"/>
+      </w:rPr>
+    </w:lvl>
+    <w:lvl w:ilvl="3">
       <w:start w:val="1"/>
       <w:numFmt w:val="bullet"/>
       <w:lvlText w:val=""/>
@@ -1866,10 +2304,10 @@
         <w:ind w:left="2880" w:hanging="360"/>
       </w:pPr>
       <w:rPr>
-        <w:rFonts w:hint="default" w:ascii="Symbol" w:hAnsi="Symbol"/>
-      </w:rPr>
-    </w:lvl>
-    <w:lvl w:ilvl="4" w:tentative="0">
+        <w:rFonts w:ascii="Symbol" w:hAnsi="Symbol" w:hint="default"/>
+      </w:rPr>
+    </w:lvl>
+    <w:lvl w:ilvl="4">
       <w:start w:val="1"/>
       <w:numFmt w:val="bullet"/>
       <w:lvlText w:val="o"/>
@@ -1878,10 +2316,10 @@
         <w:ind w:left="3600" w:hanging="360"/>
       </w:pPr>
       <w:rPr>
-        <w:rFonts w:hint="default" w:ascii="Courier New" w:hAnsi="Courier New" w:cs="Courier New"/>
-      </w:rPr>
-    </w:lvl>
-    <w:lvl w:ilvl="5" w:tentative="0">
+        <w:rFonts w:ascii="Courier New" w:hAnsi="Courier New" w:cs="Courier New" w:hint="default"/>
+      </w:rPr>
+    </w:lvl>
+    <w:lvl w:ilvl="5">
       <w:start w:val="1"/>
       <w:numFmt w:val="bullet"/>
       <w:lvlText w:val=""/>
@@ -1890,10 +2328,10 @@
         <w:ind w:left="4320" w:hanging="360"/>
       </w:pPr>
       <w:rPr>
-        <w:rFonts w:hint="default" w:ascii="Wingdings" w:hAnsi="Wingdings"/>
-      </w:rPr>
-    </w:lvl>
-    <w:lvl w:ilvl="6" w:tentative="0">
+        <w:rFonts w:ascii="Wingdings" w:hAnsi="Wingdings" w:hint="default"/>
+      </w:rPr>
+    </w:lvl>
+    <w:lvl w:ilvl="6">
       <w:start w:val="1"/>
       <w:numFmt w:val="bullet"/>
       <w:lvlText w:val=""/>
@@ -1902,10 +2340,10 @@
         <w:ind w:left="5040" w:hanging="360"/>
       </w:pPr>
       <w:rPr>
-        <w:rFonts w:hint="default" w:ascii="Symbol" w:hAnsi="Symbol"/>
-      </w:rPr>
-    </w:lvl>
-    <w:lvl w:ilvl="7" w:tentative="0">
+        <w:rFonts w:ascii="Symbol" w:hAnsi="Symbol" w:hint="default"/>
+      </w:rPr>
+    </w:lvl>
+    <w:lvl w:ilvl="7">
       <w:start w:val="1"/>
       <w:numFmt w:val="bullet"/>
       <w:lvlText w:val="o"/>
@@ -1914,10 +2352,10 @@
         <w:ind w:left="5760" w:hanging="360"/>
       </w:pPr>
       <w:rPr>
-        <w:rFonts w:hint="default" w:ascii="Courier New" w:hAnsi="Courier New" w:cs="Courier New"/>
-      </w:rPr>
-    </w:lvl>
-    <w:lvl w:ilvl="8" w:tentative="0">
+        <w:rFonts w:ascii="Courier New" w:hAnsi="Courier New" w:cs="Courier New" w:hint="default"/>
+      </w:rPr>
+    </w:lvl>
+    <w:lvl w:ilvl="8">
       <w:start w:val="1"/>
       <w:numFmt w:val="bullet"/>
       <w:lvlText w:val=""/>
@@ -1926,7 +2364,7 @@
         <w:ind w:left="6480" w:hanging="360"/>
       </w:pPr>
       <w:rPr>
-        <w:rFonts w:hint="default" w:ascii="Wingdings" w:hAnsi="Wingdings"/>
+        <w:rFonts w:ascii="Wingdings" w:hAnsi="Wingdings" w:hint="default"/>
       </w:rPr>
     </w:lvl>
   </w:abstractNum>
@@ -1949,189 +2387,76 @@
 </file>
 
 <file path=word/styles.xml><?xml version="1.0" encoding="utf-8"?>
-<w:styles xmlns:mc="http://schemas.openxmlformats.org/markup-compatibility/2006" xmlns:o="urn:schemas-microsoft-com:office:office" xmlns:r="http://schemas.openxmlformats.org/officeDocument/2006/relationships" xmlns:m="http://schemas.openxmlformats.org/officeDocument/2006/math" xmlns:v="urn:schemas-microsoft-com:vml" xmlns:w="http://schemas.openxmlformats.org/wordprocessingml/2006/main" xmlns:w14="http://schemas.microsoft.com/office/word/2010/wordml" xmlns:w10="urn:schemas-microsoft-com:office:word" xmlns:sl="http://schemas.openxmlformats.org/schemaLibrary/2006/main" xmlns:wpsCustomData="http://www.wps.cn/officeDocument/2013/wpsCustomData" mc:Ignorable="w14">
+<w:styles xmlns:r="http://schemas.openxmlformats.org/officeDocument/2006/relationships" xmlns:w="http://schemas.openxmlformats.org/wordprocessingml/2006/main">
   <w:docDefaults>
     <w:rPrDefault>
       <w:rPr>
-        <w:rFonts w:asciiTheme="minorHAnsi" w:hAnsiTheme="minorHAnsi" w:eastAsiaTheme="minorHAnsi" w:cstheme="minorBidi"/>
+        <w:rFonts w:asciiTheme="minorHAnsi" w:eastAsiaTheme="minorHAnsi" w:hAnsiTheme="minorHAnsi" w:cstheme="minorBidi"/>
+        <w:lang w:val="pt-BR" w:eastAsia="pt-BR" w:bidi="ar-SA"/>
       </w:rPr>
     </w:rPrDefault>
     <w:pPrDefault/>
   </w:docDefaults>
-  <w:latentStyles w:count="260" w:defQFormat="0" w:defUnhideWhenUsed="1" w:defSemiHidden="1" w:defUIPriority="99" w:defLockedState="0">
-    <w:lsdException w:qFormat="1" w:unhideWhenUsed="0" w:uiPriority="0" w:semiHidden="0" w:name="Normal"/>
-    <w:lsdException w:qFormat="1" w:unhideWhenUsed="0" w:uiPriority="9" w:semiHidden="0" w:name="heading 1"/>
-    <w:lsdException w:qFormat="1" w:uiPriority="9" w:semiHidden="0" w:name="heading 2"/>
-    <w:lsdException w:qFormat="1" w:uiPriority="9" w:name="heading 3"/>
-    <w:lsdException w:qFormat="1" w:uiPriority="9" w:name="heading 4"/>
-    <w:lsdException w:qFormat="1" w:uiPriority="9" w:name="heading 5"/>
-    <w:lsdException w:qFormat="1" w:uiPriority="9" w:name="heading 6"/>
-    <w:lsdException w:qFormat="1" w:uiPriority="9" w:name="heading 7"/>
-    <w:lsdException w:qFormat="1" w:uiPriority="9" w:name="heading 8"/>
-    <w:lsdException w:qFormat="1" w:uiPriority="9" w:name="heading 9"/>
-    <w:lsdException w:uiPriority="99" w:name="index 1"/>
-    <w:lsdException w:uiPriority="99" w:name="index 2"/>
-    <w:lsdException w:uiPriority="99" w:name="index 3"/>
-    <w:lsdException w:uiPriority="99" w:name="index 4"/>
-    <w:lsdException w:uiPriority="99" w:name="index 5"/>
-    <w:lsdException w:uiPriority="99" w:name="index 6"/>
-    <w:lsdException w:uiPriority="99" w:name="index 7"/>
-    <w:lsdException w:uiPriority="99" w:name="index 8"/>
-    <w:lsdException w:uiPriority="99" w:name="index 9"/>
-    <w:lsdException w:uiPriority="39" w:name="toc 1"/>
-    <w:lsdException w:uiPriority="39" w:name="toc 2"/>
-    <w:lsdException w:uiPriority="39" w:name="toc 3"/>
-    <w:lsdException w:uiPriority="39" w:name="toc 4"/>
-    <w:lsdException w:uiPriority="39" w:name="toc 5"/>
-    <w:lsdException w:uiPriority="39" w:name="toc 6"/>
-    <w:lsdException w:uiPriority="39" w:name="toc 7"/>
-    <w:lsdException w:uiPriority="39" w:name="toc 8"/>
-    <w:lsdException w:uiPriority="39" w:name="toc 9"/>
-    <w:lsdException w:uiPriority="99" w:name="Normal Indent"/>
-    <w:lsdException w:uiPriority="99" w:name="footnote text"/>
-    <w:lsdException w:uiPriority="99" w:name="annotation text"/>
-    <w:lsdException w:uiPriority="99" w:name="header"/>
-    <w:lsdException w:uiPriority="99" w:semiHidden="0" w:name="footer"/>
-    <w:lsdException w:uiPriority="99" w:name="index heading"/>
-    <w:lsdException w:qFormat="1" w:uiPriority="35" w:name="caption"/>
-    <w:lsdException w:uiPriority="99" w:name="table of figures"/>
-    <w:lsdException w:uiPriority="99" w:name="envelope address"/>
-    <w:lsdException w:uiPriority="99" w:name="envelope return"/>
-    <w:lsdException w:uiPriority="99" w:name="footnote reference"/>
-    <w:lsdException w:uiPriority="99" w:name="annotation reference"/>
-    <w:lsdException w:uiPriority="99" w:name="line number"/>
-    <w:lsdException w:uiPriority="99" w:name="page number"/>
-    <w:lsdException w:uiPriority="99" w:name="endnote reference"/>
-    <w:lsdException w:uiPriority="99" w:name="endnote text"/>
-    <w:lsdException w:uiPriority="99" w:name="table of authorities"/>
-    <w:lsdException w:uiPriority="99" w:name="macro"/>
-    <w:lsdException w:uiPriority="99" w:name="toa heading"/>
-    <w:lsdException w:uiPriority="99" w:name="List"/>
-    <w:lsdException w:uiPriority="99" w:name="List Bullet"/>
-    <w:lsdException w:uiPriority="99" w:name="List Number"/>
-    <w:lsdException w:uiPriority="99" w:name="List 2"/>
-    <w:lsdException w:uiPriority="99" w:name="List 3"/>
-    <w:lsdException w:uiPriority="99" w:name="List 4"/>
-    <w:lsdException w:uiPriority="99" w:name="List 5"/>
-    <w:lsdException w:uiPriority="99" w:name="List Bullet 2"/>
-    <w:lsdException w:uiPriority="99" w:name="List Bullet 3"/>
-    <w:lsdException w:uiPriority="99" w:name="List Bullet 4"/>
-    <w:lsdException w:uiPriority="99" w:name="List Bullet 5"/>
-    <w:lsdException w:uiPriority="99" w:name="List Number 2"/>
-    <w:lsdException w:uiPriority="99" w:name="List Number 3"/>
-    <w:lsdException w:uiPriority="99" w:name="List Number 4"/>
-    <w:lsdException w:uiPriority="99" w:name="List Number 5"/>
-    <w:lsdException w:qFormat="1" w:unhideWhenUsed="0" w:uiPriority="10" w:semiHidden="0" w:name="Title"/>
-    <w:lsdException w:uiPriority="99" w:name="Closing"/>
-    <w:lsdException w:uiPriority="99" w:name="Signature"/>
-    <w:lsdException w:uiPriority="1" w:name="Default Paragraph Font"/>
-    <w:lsdException w:uiPriority="99" w:name="Body Text"/>
-    <w:lsdException w:uiPriority="99" w:name="Body Text Indent"/>
-    <w:lsdException w:uiPriority="99" w:name="List Continue"/>
-    <w:lsdException w:uiPriority="99" w:name="List Continue 2"/>
-    <w:lsdException w:uiPriority="99" w:name="List Continue 3"/>
-    <w:lsdException w:uiPriority="99" w:name="List Continue 4"/>
-    <w:lsdException w:uiPriority="99" w:name="List Continue 5"/>
-    <w:lsdException w:uiPriority="99" w:name="Message Header"/>
-    <w:lsdException w:qFormat="1" w:unhideWhenUsed="0" w:uiPriority="11" w:semiHidden="0" w:name="Subtitle"/>
-    <w:lsdException w:uiPriority="99" w:name="Salutation"/>
-    <w:lsdException w:uiPriority="99" w:name="Date"/>
-    <w:lsdException w:uiPriority="99" w:name="Body Text First Indent"/>
-    <w:lsdException w:uiPriority="99" w:name="Body Text First Indent 2"/>
-    <w:lsdException w:uiPriority="99" w:name="Note Heading"/>
-    <w:lsdException w:uiPriority="99" w:name="Body Text 2"/>
-    <w:lsdException w:uiPriority="99" w:name="Body Text 3"/>
-    <w:lsdException w:uiPriority="99" w:name="Body Text Indent 2"/>
-    <w:lsdException w:uiPriority="99" w:name="Body Text Indent 3"/>
-    <w:lsdException w:uiPriority="99" w:name="Block Text"/>
-    <w:lsdException w:uiPriority="99" w:semiHidden="0" w:name="Hyperlink"/>
-    <w:lsdException w:uiPriority="99" w:name="FollowedHyperlink"/>
-    <w:lsdException w:qFormat="1" w:unhideWhenUsed="0" w:uiPriority="22" w:semiHidden="0" w:name="Strong"/>
-    <w:lsdException w:qFormat="1" w:unhideWhenUsed="0" w:uiPriority="20" w:semiHidden="0" w:name="Emphasis"/>
-    <w:lsdException w:uiPriority="99" w:name="Document Map"/>
-    <w:lsdException w:uiPriority="99" w:name="Plain Text"/>
-    <w:lsdException w:uiPriority="99" w:name="E-mail Signature"/>
-    <w:lsdException w:uiPriority="99" w:name="Normal (Web)"/>
-    <w:lsdException w:uiPriority="99" w:name="HTML Acronym"/>
-    <w:lsdException w:uiPriority="99" w:name="HTML Address"/>
-    <w:lsdException w:uiPriority="99" w:name="HTML Cite"/>
-    <w:lsdException w:uiPriority="99" w:name="HTML Code"/>
-    <w:lsdException w:uiPriority="99" w:name="HTML Definition"/>
-    <w:lsdException w:uiPriority="99" w:name="HTML Keyboard"/>
-    <w:lsdException w:uiPriority="99" w:name="HTML Preformatted"/>
-    <w:lsdException w:uiPriority="99" w:name="HTML Sample"/>
-    <w:lsdException w:uiPriority="99" w:name="HTML Typewriter"/>
-    <w:lsdException w:uiPriority="99" w:name="HTML Variable"/>
-    <w:lsdException w:qFormat="1" w:uiPriority="99" w:name="Normal Table"/>
-    <w:lsdException w:uiPriority="99" w:name="annotation subject"/>
-    <w:lsdException w:uiPriority="99" w:name="Table Simple 1"/>
-    <w:lsdException w:uiPriority="99" w:name="Table Simple 2"/>
-    <w:lsdException w:uiPriority="99" w:name="Table Simple 3"/>
-    <w:lsdException w:uiPriority="99" w:name="Table Classic 1"/>
-    <w:lsdException w:uiPriority="99" w:name="Table Classic 2"/>
-    <w:lsdException w:uiPriority="99" w:name="Table Classic 3"/>
-    <w:lsdException w:uiPriority="99" w:name="Table Classic 4"/>
-    <w:lsdException w:uiPriority="99" w:name="Table Colorful 1"/>
-    <w:lsdException w:uiPriority="99" w:name="Table Colorful 2"/>
-    <w:lsdException w:uiPriority="99" w:name="Table Colorful 3"/>
-    <w:lsdException w:uiPriority="99" w:name="Table Columns 1"/>
-    <w:lsdException w:uiPriority="99" w:name="Table Columns 2"/>
-    <w:lsdException w:uiPriority="99" w:name="Table Columns 3"/>
-    <w:lsdException w:uiPriority="99" w:name="Table Columns 4"/>
-    <w:lsdException w:uiPriority="99" w:name="Table Columns 5"/>
-    <w:lsdException w:uiPriority="99" w:name="Table Grid 1"/>
-    <w:lsdException w:uiPriority="99" w:name="Table Grid 2"/>
-    <w:lsdException w:uiPriority="99" w:name="Table Grid 3"/>
-    <w:lsdException w:uiPriority="99" w:name="Table Grid 4"/>
-    <w:lsdException w:uiPriority="99" w:name="Table Grid 5"/>
-    <w:lsdException w:uiPriority="99" w:name="Table Grid 6"/>
-    <w:lsdException w:uiPriority="99" w:name="Table Grid 7"/>
-    <w:lsdException w:uiPriority="99" w:name="Table Grid 8"/>
-    <w:lsdException w:uiPriority="99" w:name="Table List 1"/>
-    <w:lsdException w:uiPriority="99" w:name="Table List 2"/>
-    <w:lsdException w:uiPriority="99" w:name="Table List 3"/>
-    <w:lsdException w:uiPriority="99" w:name="Table List 4"/>
-    <w:lsdException w:uiPriority="99" w:name="Table List 5"/>
-    <w:lsdException w:uiPriority="99" w:name="Table List 6"/>
-    <w:lsdException w:uiPriority="99" w:name="Table List 7"/>
-    <w:lsdException w:uiPriority="99" w:name="Table List 8"/>
-    <w:lsdException w:uiPriority="99" w:name="Table 3D effects 1"/>
-    <w:lsdException w:uiPriority="99" w:name="Table 3D effects 2"/>
-    <w:lsdException w:uiPriority="99" w:name="Table 3D effects 3"/>
-    <w:lsdException w:uiPriority="99" w:name="Table Contemporary"/>
-    <w:lsdException w:uiPriority="99" w:name="Table Elegant"/>
-    <w:lsdException w:uiPriority="99" w:name="Table Professional"/>
-    <w:lsdException w:uiPriority="99" w:name="Table Subtle 1"/>
-    <w:lsdException w:uiPriority="99" w:name="Table Subtle 2"/>
-    <w:lsdException w:uiPriority="99" w:name="Table Web 1"/>
-    <w:lsdException w:uiPriority="99" w:name="Table Web 2"/>
-    <w:lsdException w:uiPriority="99" w:name="Table Web 3"/>
-    <w:lsdException w:uiPriority="99" w:name="Balloon Text"/>
-    <w:lsdException w:unhideWhenUsed="0" w:uiPriority="59" w:semiHidden="0" w:name="Table Grid"/>
-    <w:lsdException w:uiPriority="99" w:name="Table Theme"/>
-    <w:lsdException w:qFormat="1" w:unhideWhenUsed="0" w:uiPriority="34" w:semiHidden="0" w:name="List Paragraph"/>
+  <w:latentStyles w:defLockedState="0" w:defUIPriority="99" w:defSemiHidden="1" w:defUnhideWhenUsed="1" w:defQFormat="0" w:count="267">
+    <w:lsdException w:name="Normal" w:semiHidden="0" w:uiPriority="0" w:unhideWhenUsed="0" w:qFormat="1"/>
+    <w:lsdException w:name="heading 1" w:semiHidden="0" w:uiPriority="9" w:unhideWhenUsed="0" w:qFormat="1"/>
+    <w:lsdException w:name="heading 2" w:semiHidden="0" w:uiPriority="9" w:qFormat="1"/>
+    <w:lsdException w:name="heading 3" w:uiPriority="9" w:qFormat="1"/>
+    <w:lsdException w:name="heading 4" w:uiPriority="9" w:qFormat="1"/>
+    <w:lsdException w:name="heading 5" w:uiPriority="9" w:qFormat="1"/>
+    <w:lsdException w:name="heading 6" w:uiPriority="9" w:qFormat="1"/>
+    <w:lsdException w:name="heading 7" w:uiPriority="9" w:qFormat="1"/>
+    <w:lsdException w:name="heading 8" w:uiPriority="9" w:qFormat="1"/>
+    <w:lsdException w:name="heading 9" w:uiPriority="9" w:qFormat="1"/>
+    <w:lsdException w:name="toc 1" w:uiPriority="39"/>
+    <w:lsdException w:name="toc 2" w:uiPriority="39"/>
+    <w:lsdException w:name="toc 3" w:uiPriority="39"/>
+    <w:lsdException w:name="toc 4" w:uiPriority="39"/>
+    <w:lsdException w:name="toc 5" w:uiPriority="39"/>
+    <w:lsdException w:name="toc 6" w:uiPriority="39"/>
+    <w:lsdException w:name="toc 7" w:uiPriority="39"/>
+    <w:lsdException w:name="toc 8" w:uiPriority="39"/>
+    <w:lsdException w:name="toc 9" w:uiPriority="39"/>
+    <w:lsdException w:name="footer" w:semiHidden="0"/>
+    <w:lsdException w:name="caption" w:uiPriority="35" w:qFormat="1"/>
+    <w:lsdException w:name="Title" w:semiHidden="0" w:uiPriority="10" w:unhideWhenUsed="0" w:qFormat="1"/>
+    <w:lsdException w:name="Default Paragraph Font" w:uiPriority="1"/>
+    <w:lsdException w:name="Subtitle" w:semiHidden="0" w:uiPriority="11" w:unhideWhenUsed="0" w:qFormat="1"/>
+    <w:lsdException w:name="Hyperlink" w:semiHidden="0"/>
+    <w:lsdException w:name="Strong" w:semiHidden="0" w:uiPriority="22" w:unhideWhenUsed="0" w:qFormat="1"/>
+    <w:lsdException w:name="Emphasis" w:semiHidden="0" w:uiPriority="20" w:unhideWhenUsed="0" w:qFormat="1"/>
+    <w:lsdException w:name="Normal Table" w:qFormat="1"/>
+    <w:lsdException w:name="Table Grid" w:semiHidden="0" w:uiPriority="59" w:unhideWhenUsed="0"/>
+    <w:lsdException w:name="List Paragraph" w:semiHidden="0" w:uiPriority="34" w:unhideWhenUsed="0" w:qFormat="1"/>
+    <w:lsdException w:name="Subtle Emphasis" w:semiHidden="0" w:uiPriority="19" w:unhideWhenUsed="0" w:qFormat="1"/>
+    <w:lsdException w:name="Intense Emphasis" w:semiHidden="0" w:uiPriority="21" w:unhideWhenUsed="0" w:qFormat="1"/>
+    <w:lsdException w:name="Subtle Reference" w:semiHidden="0" w:uiPriority="31" w:unhideWhenUsed="0" w:qFormat="1"/>
+    <w:lsdException w:name="Intense Reference" w:semiHidden="0" w:uiPriority="32" w:unhideWhenUsed="0" w:qFormat="1"/>
+    <w:lsdException w:name="Book Title" w:semiHidden="0" w:uiPriority="33" w:unhideWhenUsed="0" w:qFormat="1"/>
+    <w:lsdException w:name="Bibliography" w:uiPriority="37"/>
+    <w:lsdException w:name="TOC Heading" w:uiPriority="39" w:qFormat="1"/>
   </w:latentStyles>
-  <w:style w:type="paragraph" w:default="1" w:styleId="1">
+  <w:style w:type="paragraph" w:default="1" w:styleId="Normal">
     <w:name w:val="Normal"/>
     <w:qFormat/>
-    <w:uiPriority w:val="0"/>
+    <w:rsid w:val="0062492A"/>
     <w:pPr>
       <w:spacing w:after="200" w:line="276" w:lineRule="auto"/>
     </w:pPr>
     <w:rPr>
-      <w:rFonts w:asciiTheme="minorHAnsi" w:hAnsiTheme="minorHAnsi" w:eastAsiaTheme="minorHAnsi" w:cstheme="minorBidi"/>
       <w:sz w:val="22"/>
       <w:szCs w:val="22"/>
-      <w:lang w:val="pt-BR" w:eastAsia="en-US" w:bidi="ar-SA"/>
+      <w:lang w:eastAsia="en-US"/>
     </w:rPr>
   </w:style>
-  <w:style w:type="paragraph" w:styleId="2">
+  <w:style w:type="paragraph" w:styleId="Ttulo1">
     <w:name w:val="heading 1"/>
-    <w:basedOn w:val="1"/>
-    <w:next w:val="1"/>
-    <w:link w:val="10"/>
+    <w:basedOn w:val="Normal"/>
+    <w:next w:val="Normal"/>
+    <w:link w:val="Ttulo1Char"/>
+    <w:uiPriority w:val="9"/>
     <w:qFormat/>
-    <w:uiPriority w:val="9"/>
+    <w:rsid w:val="0062492A"/>
     <w:pPr>
       <w:keepNext/>
       <w:keepLines/>
@@ -2139,22 +2464,23 @@
       <w:outlineLvl w:val="0"/>
     </w:pPr>
     <w:rPr>
-      <w:rFonts w:asciiTheme="majorHAnsi" w:hAnsiTheme="majorHAnsi" w:eastAsiaTheme="majorEastAsia" w:cstheme="majorBidi"/>
+      <w:rFonts w:asciiTheme="majorHAnsi" w:eastAsiaTheme="majorEastAsia" w:hAnsiTheme="majorHAnsi" w:cstheme="majorBidi"/>
       <w:b/>
       <w:bCs/>
-      <w:color w:val="366091" w:themeColor="accent1" w:themeShade="BF"/>
+      <w:color w:val="365F91" w:themeColor="accent1" w:themeShade="BF"/>
       <w:sz w:val="28"/>
       <w:szCs w:val="28"/>
     </w:rPr>
   </w:style>
-  <w:style w:type="paragraph" w:styleId="3">
+  <w:style w:type="paragraph" w:styleId="Ttulo2">
     <w:name w:val="heading 2"/>
-    <w:basedOn w:val="1"/>
-    <w:next w:val="1"/>
-    <w:link w:val="13"/>
+    <w:basedOn w:val="Normal"/>
+    <w:next w:val="Normal"/>
+    <w:link w:val="Ttulo2Char"/>
+    <w:uiPriority w:val="9"/>
     <w:unhideWhenUsed/>
     <w:qFormat/>
-    <w:uiPriority w:val="9"/>
+    <w:rsid w:val="0062492A"/>
     <w:pPr>
       <w:keepNext/>
       <w:keepLines/>
@@ -2162,7 +2488,7 @@
       <w:outlineLvl w:val="1"/>
     </w:pPr>
     <w:rPr>
-      <w:rFonts w:asciiTheme="majorHAnsi" w:hAnsiTheme="majorHAnsi" w:eastAsiaTheme="majorEastAsia" w:cstheme="majorBidi"/>
+      <w:rFonts w:asciiTheme="majorHAnsi" w:eastAsiaTheme="majorEastAsia" w:hAnsiTheme="majorHAnsi" w:cstheme="majorBidi"/>
       <w:b/>
       <w:bCs/>
       <w:color w:val="4F81BD" w:themeColor="accent1"/>
@@ -2170,19 +2496,20 @@
       <w:szCs w:val="26"/>
     </w:rPr>
   </w:style>
-  <w:style w:type="character" w:default="1" w:styleId="4">
+  <w:style w:type="character" w:default="1" w:styleId="Fontepargpadro">
     <w:name w:val="Default Paragraph Font"/>
+    <w:uiPriority w:val="1"/>
     <w:semiHidden/>
     <w:unhideWhenUsed/>
-    <w:uiPriority w:val="1"/>
   </w:style>
-  <w:style w:type="table" w:default="1" w:styleId="5">
+  <w:style w:type="table" w:default="1" w:styleId="Tabelanormal">
     <w:name w:val="Normal Table"/>
+    <w:uiPriority w:val="99"/>
     <w:semiHidden/>
     <w:unhideWhenUsed/>
     <w:qFormat/>
-    <w:uiPriority w:val="99"/>
     <w:tblPr>
+      <w:tblInd w:w="0" w:type="dxa"/>
       <w:tblCellMar>
         <w:top w:w="0" w:type="dxa"/>
         <w:left w:w="108" w:type="dxa"/>
@@ -2191,23 +2518,31 @@
       </w:tblCellMar>
     </w:tblPr>
   </w:style>
-  <w:style w:type="character" w:styleId="6">
+  <w:style w:type="numbering" w:default="1" w:styleId="Semlista">
+    <w:name w:val="No List"/>
+    <w:uiPriority w:val="99"/>
+    <w:semiHidden/>
+    <w:unhideWhenUsed/>
+  </w:style>
+  <w:style w:type="character" w:styleId="Hyperlink">
     <w:name w:val="Hyperlink"/>
-    <w:basedOn w:val="4"/>
+    <w:basedOn w:val="Fontepargpadro"/>
+    <w:uiPriority w:val="99"/>
     <w:unhideWhenUsed/>
-    <w:uiPriority w:val="99"/>
+    <w:rsid w:val="0062492A"/>
     <w:rPr>
       <w:color w:val="0000FF" w:themeColor="hyperlink"/>
       <w:u w:val="single"/>
     </w:rPr>
   </w:style>
-  <w:style w:type="paragraph" w:styleId="7">
+  <w:style w:type="paragraph" w:styleId="Cabealho">
     <w:name w:val="header"/>
-    <w:basedOn w:val="1"/>
-    <w:link w:val="14"/>
+    <w:basedOn w:val="Normal"/>
+    <w:link w:val="CabealhoChar"/>
+    <w:uiPriority w:val="99"/>
     <w:semiHidden/>
     <w:unhideWhenUsed/>
-    <w:uiPriority w:val="99"/>
+    <w:rsid w:val="0062492A"/>
     <w:pPr>
       <w:tabs>
         <w:tab w:val="center" w:pos="4252"/>
@@ -2216,12 +2551,13 @@
       <w:spacing w:after="0" w:line="240" w:lineRule="auto"/>
     </w:pPr>
   </w:style>
-  <w:style w:type="paragraph" w:styleId="8">
+  <w:style w:type="paragraph" w:styleId="Rodap">
     <w:name w:val="footer"/>
-    <w:basedOn w:val="1"/>
-    <w:link w:val="15"/>
+    <w:basedOn w:val="Normal"/>
+    <w:link w:val="RodapChar"/>
+    <w:uiPriority w:val="99"/>
     <w:unhideWhenUsed/>
-    <w:uiPriority w:val="99"/>
+    <w:rsid w:val="0062492A"/>
     <w:pPr>
       <w:tabs>
         <w:tab w:val="center" w:pos="4252"/>
@@ -2230,13 +2566,14 @@
       <w:spacing w:after="0" w:line="240" w:lineRule="auto"/>
     </w:pPr>
   </w:style>
-  <w:style w:type="paragraph" w:styleId="9">
+  <w:style w:type="paragraph" w:styleId="Textodebalo">
     <w:name w:val="Balloon Text"/>
-    <w:basedOn w:val="1"/>
-    <w:link w:val="12"/>
+    <w:basedOn w:val="Normal"/>
+    <w:link w:val="TextodebaloChar"/>
+    <w:uiPriority w:val="99"/>
     <w:semiHidden/>
     <w:unhideWhenUsed/>
-    <w:uiPriority w:val="99"/>
+    <w:rsid w:val="0062492A"/>
     <w:pPr>
       <w:spacing w:after="0" w:line="240" w:lineRule="auto"/>
     </w:pPr>
@@ -2246,49 +2583,53 @@
       <w:szCs w:val="16"/>
     </w:rPr>
   </w:style>
-  <w:style w:type="character" w:customStyle="1" w:styleId="10">
+  <w:style w:type="character" w:customStyle="1" w:styleId="Ttulo1Char">
     <w:name w:val="Título 1 Char"/>
-    <w:basedOn w:val="4"/>
-    <w:link w:val="2"/>
+    <w:basedOn w:val="Fontepargpadro"/>
+    <w:link w:val="Ttulo1"/>
     <w:uiPriority w:val="9"/>
+    <w:rsid w:val="0062492A"/>
     <w:rPr>
-      <w:rFonts w:asciiTheme="majorHAnsi" w:hAnsiTheme="majorHAnsi" w:eastAsiaTheme="majorEastAsia" w:cstheme="majorBidi"/>
+      <w:rFonts w:asciiTheme="majorHAnsi" w:eastAsiaTheme="majorEastAsia" w:hAnsiTheme="majorHAnsi" w:cstheme="majorBidi"/>
       <w:b/>
       <w:bCs/>
-      <w:color w:val="366091" w:themeColor="accent1" w:themeShade="BF"/>
+      <w:color w:val="365F91" w:themeColor="accent1" w:themeShade="BF"/>
       <w:sz w:val="28"/>
       <w:szCs w:val="28"/>
     </w:rPr>
   </w:style>
-  <w:style w:type="paragraph" w:styleId="11">
+  <w:style w:type="paragraph" w:styleId="PargrafodaLista">
     <w:name w:val="List Paragraph"/>
-    <w:basedOn w:val="1"/>
+    <w:basedOn w:val="Normal"/>
+    <w:uiPriority w:val="34"/>
     <w:qFormat/>
-    <w:uiPriority w:val="34"/>
+    <w:rsid w:val="0062492A"/>
     <w:pPr>
       <w:ind w:left="720"/>
       <w:contextualSpacing/>
     </w:pPr>
   </w:style>
-  <w:style w:type="character" w:customStyle="1" w:styleId="12">
+  <w:style w:type="character" w:customStyle="1" w:styleId="TextodebaloChar">
     <w:name w:val="Texto de balão Char"/>
-    <w:basedOn w:val="4"/>
-    <w:link w:val="9"/>
+    <w:basedOn w:val="Fontepargpadro"/>
+    <w:link w:val="Textodebalo"/>
+    <w:uiPriority w:val="99"/>
     <w:semiHidden/>
-    <w:uiPriority w:val="99"/>
+    <w:rsid w:val="0062492A"/>
     <w:rPr>
       <w:rFonts w:ascii="Tahoma" w:hAnsi="Tahoma" w:cs="Tahoma"/>
       <w:sz w:val="16"/>
       <w:szCs w:val="16"/>
     </w:rPr>
   </w:style>
-  <w:style w:type="character" w:customStyle="1" w:styleId="13">
+  <w:style w:type="character" w:customStyle="1" w:styleId="Ttulo2Char">
     <w:name w:val="Título 2 Char"/>
-    <w:basedOn w:val="4"/>
-    <w:link w:val="3"/>
+    <w:basedOn w:val="Fontepargpadro"/>
+    <w:link w:val="Ttulo2"/>
     <w:uiPriority w:val="9"/>
+    <w:rsid w:val="0062492A"/>
     <w:rPr>
-      <w:rFonts w:asciiTheme="majorHAnsi" w:hAnsiTheme="majorHAnsi" w:eastAsiaTheme="majorEastAsia" w:cstheme="majorBidi"/>
+      <w:rFonts w:asciiTheme="majorHAnsi" w:eastAsiaTheme="majorEastAsia" w:hAnsiTheme="majorHAnsi" w:cstheme="majorBidi"/>
       <w:b/>
       <w:bCs/>
       <w:color w:val="4F81BD" w:themeColor="accent1"/>
@@ -2296,24 +2637,26 @@
       <w:szCs w:val="26"/>
     </w:rPr>
   </w:style>
-  <w:style w:type="character" w:customStyle="1" w:styleId="14">
+  <w:style w:type="character" w:customStyle="1" w:styleId="CabealhoChar">
     <w:name w:val="Cabeçalho Char"/>
-    <w:basedOn w:val="4"/>
-    <w:link w:val="7"/>
+    <w:basedOn w:val="Fontepargpadro"/>
+    <w:link w:val="Cabealho"/>
+    <w:uiPriority w:val="99"/>
     <w:semiHidden/>
     <w:qFormat/>
-    <w:uiPriority w:val="99"/>
+    <w:rsid w:val="0062492A"/>
     <w:rPr>
       <w:sz w:val="22"/>
       <w:szCs w:val="22"/>
       <w:lang w:eastAsia="en-US"/>
     </w:rPr>
   </w:style>
-  <w:style w:type="character" w:customStyle="1" w:styleId="15">
+  <w:style w:type="character" w:customStyle="1" w:styleId="RodapChar">
     <w:name w:val="Rodapé Char"/>
-    <w:basedOn w:val="4"/>
-    <w:link w:val="8"/>
+    <w:basedOn w:val="Fontepargpadro"/>
+    <w:link w:val="Rodap"/>
     <w:uiPriority w:val="99"/>
+    <w:rsid w:val="0062492A"/>
     <w:rPr>
       <w:sz w:val="22"/>
       <w:szCs w:val="22"/>
@@ -2602,5 +2945,6 @@
     </a:fmtScheme>
   </a:themeElements>
   <a:objectDefaults/>
+  <a:extraClrSchemeLst/>
 </a:theme>
 </file>
</xml_diff>